<commit_message>
UAT created for player balance limit test
</commit_message>
<xml_diff>
--- a/Documentation/UAT_Bug_Report_Test_Case.docx
+++ b/Documentation/UAT_Bug_Report_Test_Case.docx
@@ -9,6 +9,7 @@
           <w:rFonts w:cs="Arial"/>
         </w:rPr>
       </w:pPr>
+      <w:bookmarkStart w:id="0" w:name="_GoBack"/>
       <w:r>
         <w:rPr>
           <w:rFonts w:cs="Arial"/>
@@ -46,14 +47,26 @@
           <w:ilvl w:val="0"/>
           <w:numId w:val="2"/>
         </w:numPr>
-      </w:pPr>
-      <w:r>
+        <w:rPr>
+          <w:rFonts w:ascii="Arial" w:hAnsi="Arial" w:cs="Arial"/>
+        </w:rPr>
+      </w:pPr>
+      <w:r>
+        <w:rPr>
+          <w:rFonts w:ascii="Arial" w:hAnsi="Arial" w:cs="Arial"/>
+        </w:rPr>
         <w:t>In this document, all the reported bugs are test</w:t>
       </w:r>
       <w:r>
+        <w:rPr>
+          <w:rFonts w:ascii="Arial" w:hAnsi="Arial" w:cs="Arial"/>
+        </w:rPr>
         <w:t>ed</w:t>
       </w:r>
       <w:r>
+        <w:rPr>
+          <w:rFonts w:ascii="Arial" w:hAnsi="Arial" w:cs="Arial"/>
+        </w:rPr>
         <w:t xml:space="preserve"> using user acceptance testing methodology</w:t>
       </w:r>
     </w:p>
@@ -64,6 +77,9 @@
           <w:ilvl w:val="0"/>
           <w:numId w:val="2"/>
         </w:numPr>
+        <w:rPr>
+          <w:rFonts w:ascii="Arial" w:hAnsi="Arial" w:cs="Arial"/>
+        </w:rPr>
         <w:sectPr>
           <w:headerReference w:type="default" r:id="rId8"/>
           <w:pgSz w:w="12240" w:h="15840"/>
@@ -73,16 +89,31 @@
         </w:sectPr>
       </w:pPr>
       <w:r>
+        <w:rPr>
+          <w:rFonts w:ascii="Arial" w:hAnsi="Arial" w:cs="Arial"/>
+        </w:rPr>
         <w:t xml:space="preserve">Each bug have its own test script, with pre condition, post condition, require data and processes, expected result and </w:t>
       </w:r>
       <w:r>
+        <w:rPr>
+          <w:rFonts w:ascii="Arial" w:hAnsi="Arial" w:cs="Arial"/>
+        </w:rPr>
         <w:t>test result</w:t>
       </w:r>
       <w:r>
+        <w:rPr>
+          <w:rFonts w:ascii="Arial" w:hAnsi="Arial" w:cs="Arial"/>
+        </w:rPr>
         <w:t xml:space="preserve"> with necessary teardown steps</w:t>
       </w:r>
     </w:p>
-    <w:p/>
+    <w:p>
+      <w:pPr>
+        <w:rPr>
+          <w:rFonts w:ascii="Arial" w:hAnsi="Arial" w:cs="Arial"/>
+        </w:rPr>
+      </w:pPr>
+    </w:p>
     <w:p>
       <w:pPr>
         <w:pStyle w:val="Heading2"/>
@@ -125,7 +156,6 @@
                 <w:rFonts w:ascii="Arial" w:hAnsi="Arial" w:cs="Arial"/>
               </w:rPr>
             </w:pPr>
-            <w:bookmarkStart w:id="0" w:name="_GoBack"/>
             <w:r>
               <w:rPr>
                 <w:rFonts w:ascii="Arial" w:hAnsi="Arial" w:cs="Arial"/>
@@ -362,9 +392,14 @@
           </w:p>
         </w:tc>
       </w:tr>
-      <w:bookmarkEnd w:id="0"/>
     </w:tbl>
-    <w:p/>
+    <w:p>
+      <w:pPr>
+        <w:rPr>
+          <w:rFonts w:ascii="Arial" w:hAnsi="Arial" w:cs="Arial"/>
+        </w:rPr>
+      </w:pPr>
+    </w:p>
     <w:p>
       <w:pPr>
         <w:pStyle w:val="Heading2"/>
@@ -382,7 +417,15 @@
       </w:r>
     </w:p>
     <w:p>
-      <w:r>
+      <w:pPr>
+        <w:rPr>
+          <w:rFonts w:ascii="Arial" w:hAnsi="Arial" w:cs="Arial"/>
+        </w:rPr>
+      </w:pPr>
+      <w:r>
+        <w:rPr>
+          <w:rFonts w:ascii="Arial" w:hAnsi="Arial" w:cs="Arial"/>
+        </w:rPr>
         <w:t>The following script will cover the scenario</w:t>
       </w:r>
     </w:p>
@@ -393,14 +436,26 @@
           <w:ilvl w:val="1"/>
           <w:numId w:val="4"/>
         </w:numPr>
-      </w:pPr>
-      <w:r>
+        <w:rPr>
+          <w:rFonts w:ascii="Arial" w:hAnsi="Arial" w:cs="Arial"/>
+        </w:rPr>
+      </w:pPr>
+      <w:r>
+        <w:rPr>
+          <w:rFonts w:ascii="Arial" w:hAnsi="Arial" w:cs="Arial"/>
+        </w:rPr>
         <w:t xml:space="preserve"> Game doesn’</w:t>
       </w:r>
       <w:r>
+        <w:rPr>
+          <w:rFonts w:ascii="Arial" w:hAnsi="Arial" w:cs="Arial"/>
+        </w:rPr>
         <w:t>t p</w:t>
       </w:r>
       <w:r>
+        <w:rPr>
+          <w:rFonts w:ascii="Arial" w:hAnsi="Arial" w:cs="Arial"/>
+        </w:rPr>
         <w:t>ay out current level</w:t>
       </w:r>
     </w:p>
@@ -411,8 +466,14 @@
           <w:ilvl w:val="1"/>
           <w:numId w:val="4"/>
         </w:numPr>
-      </w:pPr>
-      <w:r>
+        <w:rPr>
+          <w:rFonts w:ascii="Arial" w:hAnsi="Arial" w:cs="Arial"/>
+        </w:rPr>
+      </w:pPr>
+      <w:r>
+        <w:rPr>
+          <w:rFonts w:ascii="Arial" w:hAnsi="Arial" w:cs="Arial"/>
+        </w:rPr>
         <w:t>Player cannot reach betting limit</w:t>
       </w:r>
     </w:p>
@@ -423,8 +484,14 @@
           <w:ilvl w:val="1"/>
           <w:numId w:val="4"/>
         </w:numPr>
-      </w:pPr>
-      <w:r>
+        <w:rPr>
+          <w:rFonts w:ascii="Arial" w:hAnsi="Arial" w:cs="Arial"/>
+        </w:rPr>
+      </w:pPr>
+      <w:r>
+        <w:rPr>
+          <w:rFonts w:ascii="Arial" w:hAnsi="Arial" w:cs="Arial"/>
+        </w:rPr>
         <w:t>Odds in the game do not appear to be correct</w:t>
       </w:r>
     </w:p>
@@ -435,8 +502,14 @@
           <w:ilvl w:val="1"/>
           <w:numId w:val="4"/>
         </w:numPr>
-      </w:pPr>
-      <w:r>
+        <w:rPr>
+          <w:rFonts w:ascii="Arial" w:hAnsi="Arial" w:cs="Arial"/>
+        </w:rPr>
+      </w:pPr>
+      <w:r>
+        <w:rPr>
+          <w:rFonts w:ascii="Arial" w:hAnsi="Arial" w:cs="Arial"/>
+        </w:rPr>
         <w:t>Combination of three symbols never change after first roll</w:t>
       </w:r>
     </w:p>
@@ -447,11 +520,20 @@
           <w:ilvl w:val="1"/>
           <w:numId w:val="4"/>
         </w:numPr>
-      </w:pPr>
-      <w:r>
+        <w:rPr>
+          <w:rFonts w:ascii="Arial" w:hAnsi="Arial" w:cs="Arial"/>
+        </w:rPr>
+      </w:pPr>
+      <w:r>
+        <w:rPr>
+          <w:rFonts w:ascii="Arial" w:hAnsi="Arial" w:cs="Arial"/>
+        </w:rPr>
         <w:t>Spade is never selected</w:t>
       </w:r>
       <w:r>
+        <w:rPr>
+          <w:rFonts w:ascii="Arial" w:hAnsi="Arial" w:cs="Arial"/>
+        </w:rPr>
         <w:t>, and only other five symbols are randomly selected</w:t>
       </w:r>
     </w:p>
@@ -651,7 +733,15 @@
       <w:bookmarkEnd w:id="1"/>
     </w:p>
     <w:p>
-      <w:r>
+      <w:pPr>
+        <w:rPr>
+          <w:rFonts w:ascii="Arial" w:hAnsi="Arial" w:cs="Arial"/>
+        </w:rPr>
+      </w:pPr>
+      <w:r>
+        <w:rPr>
+          <w:rFonts w:ascii="Arial" w:hAnsi="Arial" w:cs="Arial"/>
+        </w:rPr>
         <w:t>Player will launch the game, and if he wins the match, player balance should increase adding bet value to the player current balance.</w:t>
       </w:r>
     </w:p>
@@ -847,7 +937,13 @@
         </w:tc>
       </w:tr>
     </w:tbl>
-    <w:p/>
+    <w:p>
+      <w:pPr>
+        <w:rPr>
+          <w:rFonts w:ascii="Arial" w:hAnsi="Arial" w:cs="Arial"/>
+        </w:rPr>
+      </w:pPr>
+    </w:p>
     <w:p>
       <w:pPr>
         <w:pStyle w:val="Heading3"/>
@@ -867,20 +963,38 @@
     <w:p>
       <w:pPr>
         <w:pStyle w:val="ListBullet"/>
-      </w:pPr>
-      <w:r>
+        <w:rPr>
+          <w:rFonts w:cs="Arial"/>
+        </w:rPr>
+      </w:pPr>
+      <w:r>
+        <w:rPr>
+          <w:rFonts w:cs="Arial"/>
+        </w:rPr>
         <w:t>A user should be created with balance greater than allowed limit which is great than 0.</w:t>
       </w:r>
     </w:p>
     <w:p>
       <w:pPr>
         <w:pStyle w:val="ListBullet"/>
-      </w:pPr>
-      <w:r>
+        <w:rPr>
+          <w:rFonts w:cs="Arial"/>
+        </w:rPr>
+      </w:pPr>
+      <w:r>
+        <w:rPr>
+          <w:rFonts w:cs="Arial"/>
+        </w:rPr>
         <w:t>3 dice should be initialized and ready to roll.</w:t>
       </w:r>
     </w:p>
-    <w:p/>
+    <w:p>
+      <w:pPr>
+        <w:rPr>
+          <w:rFonts w:ascii="Arial" w:hAnsi="Arial" w:cs="Arial"/>
+        </w:rPr>
+      </w:pPr>
+    </w:p>
     <w:p>
       <w:pPr>
         <w:pStyle w:val="Heading3"/>
@@ -901,42 +1015,57 @@
     <w:p>
       <w:pPr>
         <w:pStyle w:val="ListBullet"/>
-      </w:pPr>
-      <w:r>
+        <w:rPr>
+          <w:rFonts w:cs="Arial"/>
+        </w:rPr>
+      </w:pPr>
+      <w:r>
+        <w:rPr>
+          <w:rFonts w:cs="Arial"/>
+        </w:rPr>
         <w:t>At the end of the game, there are different results, according to the dice symbols.</w:t>
       </w:r>
     </w:p>
     <w:p>
       <w:pPr>
         <w:pStyle w:val="ListBullet"/>
-      </w:pPr>
-      <w:r>
+        <w:rPr>
+          <w:rFonts w:cs="Arial"/>
+        </w:rPr>
+      </w:pPr>
+      <w:r>
+        <w:rPr>
+          <w:rFonts w:cs="Arial"/>
+        </w:rPr>
         <w:t>If player gets the selected symbol, in 1 dice out of 3, then user balance should increase with bet amount, which in this case 5</w:t>
       </w:r>
     </w:p>
     <w:p>
       <w:pPr>
         <w:pStyle w:val="ListBullet"/>
-      </w:pPr>
-      <w:r>
+        <w:rPr>
+          <w:rFonts w:cs="Arial"/>
+        </w:rPr>
+      </w:pPr>
+      <w:r>
+        <w:rPr>
+          <w:rFonts w:cs="Arial"/>
+        </w:rPr>
         <w:t>If player gets the selected symbol, in 2 dice out of 3, then user balance should increase with bet amount multiply by 2, which in this case is 10</w:t>
       </w:r>
     </w:p>
     <w:p>
       <w:pPr>
         <w:pStyle w:val="ListBullet"/>
-      </w:pPr>
-      <w:r>
-        <w:t>If playe</w:t>
-      </w:r>
-      <w:r>
-        <w:t>r gets the selected symbol, in 3</w:t>
-      </w:r>
-      <w:r>
-        <w:t xml:space="preserve"> dice out of 3, then user balance should increase with bet amount multiply </w:t>
-      </w:r>
-      <w:r>
-        <w:t>by 3, which in this case is 15</w:t>
+        <w:rPr>
+          <w:rFonts w:cs="Arial"/>
+        </w:rPr>
+      </w:pPr>
+      <w:r>
+        <w:rPr>
+          <w:rFonts w:cs="Arial"/>
+        </w:rPr>
+        <w:t>If player gets the selected symbol, in 3 dice out of 3, then user balance should increase with bet amount multiply by 3, which in this case is 15</w:t>
       </w:r>
     </w:p>
     <w:p>
@@ -1006,6 +1135,7 @@
             <w:pPr>
               <w:jc w:val="center"/>
               <w:rPr>
+                <w:rFonts w:ascii="Arial" w:hAnsi="Arial" w:cs="Arial"/>
                 <w:b/>
                 <w:bCs/>
                 <w:color w:val="FFFFFF"/>
@@ -1013,6 +1143,7 @@
             </w:pPr>
             <w:r>
               <w:rPr>
+                <w:rFonts w:ascii="Arial" w:hAnsi="Arial" w:cs="Arial"/>
                 <w:b/>
                 <w:bCs/>
                 <w:color w:val="FFFFFF"/>
@@ -1030,6 +1161,7 @@
             <w:pPr>
               <w:jc w:val="center"/>
               <w:rPr>
+                <w:rFonts w:ascii="Arial" w:hAnsi="Arial" w:cs="Arial"/>
                 <w:b/>
                 <w:bCs/>
                 <w:color w:val="FFFFFF"/>
@@ -1037,6 +1169,7 @@
             </w:pPr>
             <w:r>
               <w:rPr>
+                <w:rFonts w:ascii="Arial" w:hAnsi="Arial" w:cs="Arial"/>
                 <w:b/>
                 <w:bCs/>
                 <w:color w:val="FFFFFF"/>
@@ -1054,6 +1187,7 @@
             <w:pPr>
               <w:jc w:val="center"/>
               <w:rPr>
+                <w:rFonts w:ascii="Arial" w:hAnsi="Arial" w:cs="Arial"/>
                 <w:b/>
                 <w:bCs/>
                 <w:color w:val="FFFFFF"/>
@@ -1061,6 +1195,7 @@
             </w:pPr>
             <w:r>
               <w:rPr>
+                <w:rFonts w:ascii="Arial" w:hAnsi="Arial" w:cs="Arial"/>
                 <w:b/>
                 <w:bCs/>
                 <w:color w:val="FFFFFF"/>
@@ -1078,6 +1213,7 @@
             <w:pPr>
               <w:jc w:val="center"/>
               <w:rPr>
+                <w:rFonts w:ascii="Arial" w:hAnsi="Arial" w:cs="Arial"/>
                 <w:b/>
                 <w:bCs/>
                 <w:color w:val="FFFFFF"/>
@@ -1085,6 +1221,7 @@
             </w:pPr>
             <w:r>
               <w:rPr>
+                <w:rFonts w:ascii="Arial" w:hAnsi="Arial" w:cs="Arial"/>
                 <w:b/>
                 <w:bCs/>
                 <w:color w:val="FFFFFF"/>
@@ -1100,7 +1237,15 @@
             <w:tcW w:w="738" w:type="dxa"/>
           </w:tcPr>
           <w:p>
-            <w:r>
+            <w:pPr>
+              <w:rPr>
+                <w:rFonts w:ascii="Arial" w:hAnsi="Arial" w:cs="Arial"/>
+              </w:rPr>
+            </w:pPr>
+            <w:r>
+              <w:rPr>
+                <w:rFonts w:ascii="Arial" w:hAnsi="Arial" w:cs="Arial"/>
+              </w:rPr>
               <w:t>1</w:t>
             </w:r>
           </w:p>
@@ -1110,10 +1255,21 @@
             <w:tcW w:w="3416" w:type="dxa"/>
           </w:tcPr>
           <w:p>
-            <w:r>
+            <w:pPr>
+              <w:rPr>
+                <w:rFonts w:ascii="Arial" w:hAnsi="Arial" w:cs="Arial"/>
+              </w:rPr>
+            </w:pPr>
+            <w:r>
+              <w:rPr>
+                <w:rFonts w:ascii="Arial" w:hAnsi="Arial" w:cs="Arial"/>
+              </w:rPr>
               <w:t>Create the player</w:t>
             </w:r>
             <w:r>
+              <w:rPr>
+                <w:rFonts w:ascii="Arial" w:hAnsi="Arial" w:cs="Arial"/>
+              </w:rPr>
               <w:t xml:space="preserve"> </w:t>
             </w:r>
           </w:p>
@@ -1123,7 +1279,15 @@
             <w:tcW w:w="3795" w:type="dxa"/>
           </w:tcPr>
           <w:p>
-            <w:r>
+            <w:pPr>
+              <w:rPr>
+                <w:rFonts w:ascii="Arial" w:hAnsi="Arial" w:cs="Arial"/>
+              </w:rPr>
+            </w:pPr>
+            <w:r>
+              <w:rPr>
+                <w:rFonts w:ascii="Arial" w:hAnsi="Arial" w:cs="Arial"/>
+              </w:rPr>
               <w:t>Player is create with name ‘Fred’, with initial balance 100</w:t>
             </w:r>
           </w:p>
@@ -1133,7 +1297,15 @@
             <w:tcW w:w="759" w:type="dxa"/>
           </w:tcPr>
           <w:p>
-            <w:r>
+            <w:pPr>
+              <w:rPr>
+                <w:rFonts w:ascii="Arial" w:hAnsi="Arial" w:cs="Arial"/>
+              </w:rPr>
+            </w:pPr>
+            <w:r>
+              <w:rPr>
+                <w:rFonts w:ascii="Arial" w:hAnsi="Arial" w:cs="Arial"/>
+              </w:rPr>
               <w:t>Pass</w:t>
             </w:r>
           </w:p>
@@ -1145,7 +1317,15 @@
             <w:tcW w:w="738" w:type="dxa"/>
           </w:tcPr>
           <w:p>
-            <w:r>
+            <w:pPr>
+              <w:rPr>
+                <w:rFonts w:ascii="Arial" w:hAnsi="Arial" w:cs="Arial"/>
+              </w:rPr>
+            </w:pPr>
+            <w:r>
+              <w:rPr>
+                <w:rFonts w:ascii="Arial" w:hAnsi="Arial" w:cs="Arial"/>
+              </w:rPr>
               <w:t>2</w:t>
             </w:r>
           </w:p>
@@ -1155,7 +1335,15 @@
             <w:tcW w:w="3416" w:type="dxa"/>
           </w:tcPr>
           <w:p>
-            <w:r>
+            <w:pPr>
+              <w:rPr>
+                <w:rFonts w:ascii="Arial" w:hAnsi="Arial" w:cs="Arial"/>
+              </w:rPr>
+            </w:pPr>
+            <w:r>
+              <w:rPr>
+                <w:rFonts w:ascii="Arial" w:hAnsi="Arial" w:cs="Arial"/>
+              </w:rPr>
               <w:t>Assign the pick, one symbol to player</w:t>
             </w:r>
           </w:p>
@@ -1165,7 +1353,15 @@
             <w:tcW w:w="3795" w:type="dxa"/>
           </w:tcPr>
           <w:p>
-            <w:r>
+            <w:pPr>
+              <w:rPr>
+                <w:rFonts w:ascii="Arial" w:hAnsi="Arial" w:cs="Arial"/>
+              </w:rPr>
+            </w:pPr>
+            <w:r>
+              <w:rPr>
+                <w:rFonts w:ascii="Arial" w:hAnsi="Arial" w:cs="Arial"/>
+              </w:rPr>
               <w:t>Random symbol should be assigned to player.</w:t>
             </w:r>
           </w:p>
@@ -1175,7 +1371,15 @@
             <w:tcW w:w="759" w:type="dxa"/>
           </w:tcPr>
           <w:p>
-            <w:r>
+            <w:pPr>
+              <w:rPr>
+                <w:rFonts w:ascii="Arial" w:hAnsi="Arial" w:cs="Arial"/>
+              </w:rPr>
+            </w:pPr>
+            <w:r>
+              <w:rPr>
+                <w:rFonts w:ascii="Arial" w:hAnsi="Arial" w:cs="Arial"/>
+              </w:rPr>
               <w:t>Pass</w:t>
             </w:r>
           </w:p>
@@ -1187,7 +1391,15 @@
             <w:tcW w:w="738" w:type="dxa"/>
           </w:tcPr>
           <w:p>
-            <w:r>
+            <w:pPr>
+              <w:rPr>
+                <w:rFonts w:ascii="Arial" w:hAnsi="Arial" w:cs="Arial"/>
+              </w:rPr>
+            </w:pPr>
+            <w:r>
+              <w:rPr>
+                <w:rFonts w:ascii="Arial" w:hAnsi="Arial" w:cs="Arial"/>
+              </w:rPr>
               <w:t>3</w:t>
             </w:r>
           </w:p>
@@ -1199,8 +1411,14 @@
           <w:p>
             <w:pPr>
               <w:pStyle w:val="Footer"/>
-            </w:pPr>
-            <w:r>
+              <w:rPr>
+                <w:rFonts w:ascii="Arial" w:hAnsi="Arial" w:cs="Arial"/>
+              </w:rPr>
+            </w:pPr>
+            <w:r>
+              <w:rPr>
+                <w:rFonts w:ascii="Arial" w:hAnsi="Arial" w:cs="Arial"/>
+              </w:rPr>
               <w:t>Three dice should be initialized, and rolled</w:t>
             </w:r>
           </w:p>
@@ -1210,25 +1428,51 @@
             <w:tcW w:w="3795" w:type="dxa"/>
           </w:tcPr>
           <w:p>
-            <w:r>
+            <w:pPr>
+              <w:rPr>
+                <w:rFonts w:ascii="Arial" w:hAnsi="Arial" w:cs="Arial"/>
+              </w:rPr>
+            </w:pPr>
+            <w:r>
+              <w:rPr>
+                <w:rFonts w:ascii="Arial" w:hAnsi="Arial" w:cs="Arial"/>
+              </w:rPr>
               <w:t>Three symbols</w:t>
             </w:r>
             <w:r>
+              <w:rPr>
+                <w:rFonts w:ascii="Arial" w:hAnsi="Arial" w:cs="Arial"/>
+              </w:rPr>
               <w:t xml:space="preserve"> which </w:t>
             </w:r>
             <w:r>
+              <w:rPr>
+                <w:rFonts w:ascii="Arial" w:hAnsi="Arial" w:cs="Arial"/>
+              </w:rPr>
               <w:t>mean</w:t>
             </w:r>
             <w:r>
+              <w:rPr>
+                <w:rFonts w:ascii="Arial" w:hAnsi="Arial" w:cs="Arial"/>
+              </w:rPr>
               <w:t xml:space="preserve"> names</w:t>
             </w:r>
             <w:r>
+              <w:rPr>
+                <w:rFonts w:ascii="Arial" w:hAnsi="Arial" w:cs="Arial"/>
+              </w:rPr>
               <w:t xml:space="preserve"> should be </w:t>
             </w:r>
             <w:r>
+              <w:rPr>
+                <w:rFonts w:ascii="Arial" w:hAnsi="Arial" w:cs="Arial"/>
+              </w:rPr>
               <w:t>returned</w:t>
             </w:r>
             <w:r>
+              <w:rPr>
+                <w:rFonts w:ascii="Arial" w:hAnsi="Arial" w:cs="Arial"/>
+              </w:rPr>
               <w:t>.</w:t>
             </w:r>
           </w:p>
@@ -1238,7 +1482,15 @@
             <w:tcW w:w="759" w:type="dxa"/>
           </w:tcPr>
           <w:p>
-            <w:r>
+            <w:pPr>
+              <w:rPr>
+                <w:rFonts w:ascii="Arial" w:hAnsi="Arial" w:cs="Arial"/>
+              </w:rPr>
+            </w:pPr>
+            <w:r>
+              <w:rPr>
+                <w:rFonts w:ascii="Arial" w:hAnsi="Arial" w:cs="Arial"/>
+              </w:rPr>
               <w:t>Pass</w:t>
             </w:r>
           </w:p>
@@ -1250,7 +1502,15 @@
             <w:tcW w:w="738" w:type="dxa"/>
           </w:tcPr>
           <w:p>
-            <w:r>
+            <w:pPr>
+              <w:rPr>
+                <w:rFonts w:ascii="Arial" w:hAnsi="Arial" w:cs="Arial"/>
+              </w:rPr>
+            </w:pPr>
+            <w:r>
+              <w:rPr>
+                <w:rFonts w:ascii="Arial" w:hAnsi="Arial" w:cs="Arial"/>
+              </w:rPr>
               <w:t>4</w:t>
             </w:r>
           </w:p>
@@ -1260,10 +1520,21 @@
             <w:tcW w:w="3416" w:type="dxa"/>
           </w:tcPr>
           <w:p>
-            <w:r>
+            <w:pPr>
+              <w:rPr>
+                <w:rFonts w:ascii="Arial" w:hAnsi="Arial" w:cs="Arial"/>
+              </w:rPr>
+            </w:pPr>
+            <w:r>
+              <w:rPr>
+                <w:rFonts w:ascii="Arial" w:hAnsi="Arial" w:cs="Arial"/>
+              </w:rPr>
               <w:t>Check the pick against the three dice value</w:t>
             </w:r>
             <w:r>
+              <w:rPr>
+                <w:rFonts w:ascii="Arial" w:hAnsi="Arial" w:cs="Arial"/>
+              </w:rPr>
               <w:t>.</w:t>
             </w:r>
           </w:p>
@@ -1279,11 +1550,20 @@
                 <w:ilvl w:val="0"/>
                 <w:numId w:val="0"/>
               </w:numPr>
-            </w:pPr>
-            <w:r>
+              <w:rPr>
+                <w:rFonts w:cs="Arial"/>
+              </w:rPr>
+            </w:pPr>
+            <w:r>
+              <w:rPr>
+                <w:rFonts w:cs="Arial"/>
+              </w:rPr>
               <w:t>Give winning to the player accor</w:t>
             </w:r>
             <w:r>
+              <w:rPr>
+                <w:rFonts w:cs="Arial"/>
+              </w:rPr>
               <w:t>ding to the value matched:-</w:t>
             </w:r>
           </w:p>
@@ -1294,8 +1574,14 @@
                 <w:ilvl w:val="0"/>
                 <w:numId w:val="0"/>
               </w:numPr>
-            </w:pPr>
-            <w:r>
+              <w:rPr>
+                <w:rFonts w:cs="Arial"/>
+              </w:rPr>
+            </w:pPr>
+            <w:r>
+              <w:rPr>
+                <w:rFonts w:cs="Arial"/>
+              </w:rPr>
               <w:t>If pick is matched to 1 dice, add 5 to balance</w:t>
             </w:r>
           </w:p>
@@ -1306,14 +1592,26 @@
                 <w:ilvl w:val="0"/>
                 <w:numId w:val="0"/>
               </w:numPr>
-            </w:pPr>
-            <w:r>
+              <w:rPr>
+                <w:rFonts w:cs="Arial"/>
+              </w:rPr>
+            </w:pPr>
+            <w:r>
+              <w:rPr>
+                <w:rFonts w:cs="Arial"/>
+              </w:rPr>
               <w:t>If pick is matched to 2 dices</w:t>
             </w:r>
             <w:r>
+              <w:rPr>
+                <w:rFonts w:cs="Arial"/>
+              </w:rPr>
               <w:t>, add</w:t>
             </w:r>
             <w:r>
+              <w:rPr>
+                <w:rFonts w:cs="Arial"/>
+              </w:rPr>
               <w:t xml:space="preserve"> 10 to balance</w:t>
             </w:r>
           </w:p>
@@ -1324,8 +1622,14 @@
                 <w:ilvl w:val="0"/>
                 <w:numId w:val="0"/>
               </w:numPr>
-            </w:pPr>
-            <w:r>
+              <w:rPr>
+                <w:rFonts w:cs="Arial"/>
+              </w:rPr>
+            </w:pPr>
+            <w:r>
+              <w:rPr>
+                <w:rFonts w:cs="Arial"/>
+              </w:rPr>
               <w:t>If pick is matched to 3 dices, add 15 to balance</w:t>
             </w:r>
           </w:p>
@@ -1335,7 +1639,15 @@
             <w:tcW w:w="759" w:type="dxa"/>
           </w:tcPr>
           <w:p>
-            <w:r>
+            <w:pPr>
+              <w:rPr>
+                <w:rFonts w:ascii="Arial" w:hAnsi="Arial" w:cs="Arial"/>
+              </w:rPr>
+            </w:pPr>
+            <w:r>
+              <w:rPr>
+                <w:rFonts w:ascii="Arial" w:hAnsi="Arial" w:cs="Arial"/>
+              </w:rPr>
               <w:t>Pass</w:t>
             </w:r>
           </w:p>
@@ -1347,7 +1659,15 @@
             <w:tcW w:w="738" w:type="dxa"/>
           </w:tcPr>
           <w:p>
-            <w:r>
+            <w:pPr>
+              <w:rPr>
+                <w:rFonts w:ascii="Arial" w:hAnsi="Arial" w:cs="Arial"/>
+              </w:rPr>
+            </w:pPr>
+            <w:r>
+              <w:rPr>
+                <w:rFonts w:ascii="Arial" w:hAnsi="Arial" w:cs="Arial"/>
+              </w:rPr>
               <w:t>5</w:t>
             </w:r>
           </w:p>
@@ -1357,7 +1677,15 @@
             <w:tcW w:w="3416" w:type="dxa"/>
           </w:tcPr>
           <w:p>
-            <w:r>
+            <w:pPr>
+              <w:rPr>
+                <w:rFonts w:ascii="Arial" w:hAnsi="Arial" w:cs="Arial"/>
+              </w:rPr>
+            </w:pPr>
+            <w:r>
+              <w:rPr>
+                <w:rFonts w:ascii="Arial" w:hAnsi="Arial" w:cs="Arial"/>
+              </w:rPr>
               <w:t>Check player balance</w:t>
             </w:r>
           </w:p>
@@ -1367,7 +1695,15 @@
             <w:tcW w:w="3795" w:type="dxa"/>
           </w:tcPr>
           <w:p>
-            <w:r>
+            <w:pPr>
+              <w:rPr>
+                <w:rFonts w:ascii="Arial" w:hAnsi="Arial" w:cs="Arial"/>
+              </w:rPr>
+            </w:pPr>
+            <w:r>
+              <w:rPr>
+                <w:rFonts w:ascii="Arial" w:hAnsi="Arial" w:cs="Arial"/>
+              </w:rPr>
               <w:t>Check if the balance increases according to the pick and matched dice values</w:t>
             </w:r>
           </w:p>
@@ -1377,7 +1713,15 @@
             <w:tcW w:w="759" w:type="dxa"/>
           </w:tcPr>
           <w:p>
-            <w:r>
+            <w:pPr>
+              <w:rPr>
+                <w:rFonts w:ascii="Arial" w:hAnsi="Arial" w:cs="Arial"/>
+              </w:rPr>
+            </w:pPr>
+            <w:r>
+              <w:rPr>
+                <w:rFonts w:ascii="Arial" w:hAnsi="Arial" w:cs="Arial"/>
+              </w:rPr>
               <w:t>Fail</w:t>
             </w:r>
           </w:p>
@@ -1525,6 +1869,12 @@
               </w:rPr>
               <w:t>10/10/2017</w:t>
             </w:r>
+            <w:r>
+              <w:rPr>
+                <w:rFonts w:ascii="Arial" w:hAnsi="Arial" w:cs="Arial"/>
+              </w:rPr>
+              <w:t xml:space="preserve"> 08:30pm</w:t>
+            </w:r>
           </w:p>
         </w:tc>
         <w:tc>
@@ -1615,7 +1965,853 @@
         </w:rPr>
       </w:pPr>
     </w:p>
-    <w:p/>
+    <w:p>
+      <w:pPr>
+        <w:rPr>
+          <w:rFonts w:ascii="Arial" w:hAnsi="Arial" w:cs="Arial"/>
+        </w:rPr>
+      </w:pPr>
+      <w:r>
+        <w:rPr>
+          <w:rFonts w:ascii="Arial" w:hAnsi="Arial" w:cs="Arial"/>
+        </w:rPr>
+        <w:br w:type="page"/>
+      </w:r>
+    </w:p>
+    <w:p>
+      <w:pPr>
+        <w:pStyle w:val="Heading2"/>
+        <w:rPr>
+          <w:rFonts w:ascii="Arial" w:hAnsi="Arial" w:cs="Arial"/>
+          <w:color w:val="auto"/>
+        </w:rPr>
+      </w:pPr>
+      <w:r>
+        <w:rPr>
+          <w:rFonts w:ascii="Arial" w:hAnsi="Arial" w:cs="Arial"/>
+          <w:color w:val="auto"/>
+        </w:rPr>
+        <w:lastRenderedPageBreak/>
+        <w:t>Script 2</w:t>
+      </w:r>
+      <w:r>
+        <w:rPr>
+          <w:rFonts w:ascii="Arial" w:hAnsi="Arial" w:cs="Arial"/>
+          <w:color w:val="auto"/>
+        </w:rPr>
+        <w:t xml:space="preserve">: Bug – </w:t>
+      </w:r>
+      <w:r>
+        <w:rPr>
+          <w:rFonts w:ascii="Arial" w:hAnsi="Arial" w:cs="Arial"/>
+          <w:color w:val="auto"/>
+        </w:rPr>
+        <w:t>Player cannot reach betting limit</w:t>
+      </w:r>
+    </w:p>
+    <w:p>
+      <w:pPr>
+        <w:pStyle w:val="Heading3"/>
+        <w:rPr>
+          <w:rFonts w:ascii="Arial" w:hAnsi="Arial" w:cs="Arial"/>
+          <w:color w:val="auto"/>
+        </w:rPr>
+      </w:pPr>
+      <w:r>
+        <w:rPr>
+          <w:rFonts w:ascii="Arial" w:hAnsi="Arial" w:cs="Arial"/>
+          <w:color w:val="auto"/>
+        </w:rPr>
+        <w:t>Script Description</w:t>
+      </w:r>
+    </w:p>
+    <w:p>
+      <w:pPr>
+        <w:rPr>
+          <w:rFonts w:ascii="Arial" w:hAnsi="Arial" w:cs="Arial"/>
+        </w:rPr>
+      </w:pPr>
+      <w:r>
+        <w:rPr>
+          <w:rFonts w:ascii="Arial" w:hAnsi="Arial" w:cs="Arial"/>
+        </w:rPr>
+        <w:t xml:space="preserve">Player will play </w:t>
+      </w:r>
+      <w:proofErr w:type="gramStart"/>
+      <w:r>
+        <w:rPr>
+          <w:rFonts w:ascii="Arial" w:hAnsi="Arial" w:cs="Arial"/>
+        </w:rPr>
+        <w:t>until,</w:t>
+      </w:r>
+      <w:proofErr w:type="gramEnd"/>
+      <w:r>
+        <w:rPr>
+          <w:rFonts w:ascii="Arial" w:hAnsi="Arial" w:cs="Arial"/>
+        </w:rPr>
+        <w:t xml:space="preserve"> the balance is less than the betting amount.</w:t>
+      </w:r>
+    </w:p>
+    <w:p>
+      <w:pPr>
+        <w:pStyle w:val="Heading3"/>
+        <w:rPr>
+          <w:rFonts w:ascii="Arial" w:hAnsi="Arial" w:cs="Arial"/>
+          <w:color w:val="auto"/>
+        </w:rPr>
+      </w:pPr>
+      <w:r>
+        <w:rPr>
+          <w:rFonts w:ascii="Arial" w:hAnsi="Arial" w:cs="Arial"/>
+          <w:color w:val="auto"/>
+        </w:rPr>
+        <w:t>Testing Requirements</w:t>
+      </w:r>
+    </w:p>
+    <w:p>
+      <w:pPr>
+        <w:rPr>
+          <w:rFonts w:ascii="Arial" w:hAnsi="Arial" w:cs="Arial"/>
+        </w:rPr>
+      </w:pPr>
+      <w:r>
+        <w:rPr>
+          <w:rFonts w:ascii="Arial" w:hAnsi="Arial" w:cs="Arial"/>
+        </w:rPr>
+        <w:t>In this test, player should be able to play the game, up to the point where his balance is equal to the bet he has placed</w:t>
+      </w:r>
+    </w:p>
+    <w:p>
+      <w:pPr>
+        <w:pStyle w:val="Heading3"/>
+        <w:rPr>
+          <w:rFonts w:ascii="Arial" w:hAnsi="Arial" w:cs="Arial"/>
+          <w:color w:val="auto"/>
+        </w:rPr>
+      </w:pPr>
+      <w:r>
+        <w:rPr>
+          <w:rFonts w:ascii="Arial" w:hAnsi="Arial" w:cs="Arial"/>
+          <w:color w:val="auto"/>
+        </w:rPr>
+        <w:t>Setup</w:t>
+      </w:r>
+    </w:p>
+    <w:p>
+      <w:pPr>
+        <w:pStyle w:val="ListParagraph"/>
+        <w:numPr>
+          <w:ilvl w:val="0"/>
+          <w:numId w:val="6"/>
+        </w:numPr>
+        <w:rPr>
+          <w:rFonts w:ascii="Arial" w:hAnsi="Arial" w:cs="Arial"/>
+        </w:rPr>
+      </w:pPr>
+      <w:r>
+        <w:rPr>
+          <w:rFonts w:ascii="Arial" w:hAnsi="Arial" w:cs="Arial"/>
+        </w:rPr>
+        <w:t>Player should be created with name and initial balance</w:t>
+      </w:r>
+    </w:p>
+    <w:p>
+      <w:pPr>
+        <w:pStyle w:val="ListParagraph"/>
+        <w:numPr>
+          <w:ilvl w:val="0"/>
+          <w:numId w:val="6"/>
+        </w:numPr>
+        <w:rPr>
+          <w:rFonts w:ascii="Arial" w:hAnsi="Arial" w:cs="Arial"/>
+        </w:rPr>
+      </w:pPr>
+      <w:r>
+        <w:rPr>
+          <w:rFonts w:ascii="Arial" w:hAnsi="Arial" w:cs="Arial"/>
+        </w:rPr>
+        <w:t>Bet should be placed</w:t>
+      </w:r>
+    </w:p>
+    <w:p>
+      <w:pPr>
+        <w:pStyle w:val="Heading3"/>
+        <w:rPr>
+          <w:rFonts w:ascii="Arial" w:hAnsi="Arial" w:cs="Arial"/>
+          <w:color w:val="auto"/>
+        </w:rPr>
+      </w:pPr>
+      <w:r>
+        <w:rPr>
+          <w:rFonts w:ascii="Arial" w:hAnsi="Arial" w:cs="Arial"/>
+          <w:color w:val="auto"/>
+        </w:rPr>
+        <w:t>Tear Down</w:t>
+      </w:r>
+    </w:p>
+    <w:p>
+      <w:pPr>
+        <w:pStyle w:val="ListParagraph"/>
+        <w:numPr>
+          <w:ilvl w:val="0"/>
+          <w:numId w:val="8"/>
+        </w:numPr>
+        <w:rPr>
+          <w:rFonts w:ascii="Arial" w:hAnsi="Arial" w:cs="Arial"/>
+        </w:rPr>
+      </w:pPr>
+      <w:r>
+        <w:rPr>
+          <w:rFonts w:ascii="Arial" w:hAnsi="Arial" w:cs="Arial"/>
+        </w:rPr>
+        <w:t>At the end of the game the player balance should be zero, or less than bet amount.</w:t>
+      </w:r>
+    </w:p>
+    <w:p>
+      <w:pPr>
+        <w:rPr>
+          <w:rFonts w:ascii="Arial" w:hAnsi="Arial" w:cs="Arial"/>
+        </w:rPr>
+      </w:pPr>
+    </w:p>
+    <w:p>
+      <w:pPr>
+        <w:pStyle w:val="Heading3"/>
+        <w:rPr>
+          <w:rFonts w:ascii="Arial" w:hAnsi="Arial" w:cs="Arial"/>
+          <w:color w:val="auto"/>
+        </w:rPr>
+      </w:pPr>
+      <w:r>
+        <w:rPr>
+          <w:rFonts w:ascii="Arial" w:hAnsi="Arial" w:cs="Arial"/>
+          <w:color w:val="auto"/>
+        </w:rPr>
+        <w:t>Script Steps</w:t>
+      </w:r>
+    </w:p>
+    <w:tbl>
+      <w:tblPr>
+        <w:tblW w:w="8708" w:type="dxa"/>
+        <w:tblBorders>
+          <w:top w:val="single" w:sz="6" w:space="0" w:color="000080"/>
+          <w:left w:val="single" w:sz="6" w:space="0" w:color="000080"/>
+          <w:bottom w:val="single" w:sz="6" w:space="0" w:color="000080"/>
+          <w:right w:val="single" w:sz="6" w:space="0" w:color="000080"/>
+          <w:insideH w:val="single" w:sz="6" w:space="0" w:color="000080"/>
+          <w:insideV w:val="single" w:sz="6" w:space="0" w:color="000080"/>
+        </w:tblBorders>
+        <w:tblLayout w:type="fixed"/>
+        <w:tblLook w:val="00A0" w:firstRow="1" w:lastRow="0" w:firstColumn="1" w:lastColumn="0" w:noHBand="0" w:noVBand="0"/>
+      </w:tblPr>
+      <w:tblGrid>
+        <w:gridCol w:w="738"/>
+        <w:gridCol w:w="3416"/>
+        <w:gridCol w:w="3795"/>
+        <w:gridCol w:w="759"/>
+      </w:tblGrid>
+      <w:tr>
+        <w:trPr>
+          <w:tblHeader/>
+        </w:trPr>
+        <w:tc>
+          <w:tcPr>
+            <w:tcW w:w="738" w:type="dxa"/>
+            <w:shd w:val="solid" w:color="000080" w:fill="FFFFFF"/>
+          </w:tcPr>
+          <w:p>
+            <w:pPr>
+              <w:jc w:val="center"/>
+              <w:rPr>
+                <w:rFonts w:ascii="Arial" w:hAnsi="Arial" w:cs="Arial"/>
+                <w:b/>
+                <w:bCs/>
+                <w:color w:val="FFFFFF"/>
+              </w:rPr>
+            </w:pPr>
+            <w:r>
+              <w:rPr>
+                <w:rFonts w:ascii="Arial" w:hAnsi="Arial" w:cs="Arial"/>
+                <w:b/>
+                <w:bCs/>
+                <w:color w:val="FFFFFF"/>
+              </w:rPr>
+              <w:t>Step #</w:t>
+            </w:r>
+          </w:p>
+        </w:tc>
+        <w:tc>
+          <w:tcPr>
+            <w:tcW w:w="3416" w:type="dxa"/>
+            <w:shd w:val="solid" w:color="000080" w:fill="FFFFFF"/>
+          </w:tcPr>
+          <w:p>
+            <w:pPr>
+              <w:jc w:val="center"/>
+              <w:rPr>
+                <w:rFonts w:ascii="Arial" w:hAnsi="Arial" w:cs="Arial"/>
+                <w:b/>
+                <w:bCs/>
+                <w:color w:val="FFFFFF"/>
+              </w:rPr>
+            </w:pPr>
+            <w:r>
+              <w:rPr>
+                <w:rFonts w:ascii="Arial" w:hAnsi="Arial" w:cs="Arial"/>
+                <w:b/>
+                <w:bCs/>
+                <w:color w:val="FFFFFF"/>
+              </w:rPr>
+              <w:t>Test Action</w:t>
+            </w:r>
+          </w:p>
+        </w:tc>
+        <w:tc>
+          <w:tcPr>
+            <w:tcW w:w="3795" w:type="dxa"/>
+            <w:shd w:val="solid" w:color="000080" w:fill="FFFFFF"/>
+          </w:tcPr>
+          <w:p>
+            <w:pPr>
+              <w:jc w:val="center"/>
+              <w:rPr>
+                <w:rFonts w:ascii="Arial" w:hAnsi="Arial" w:cs="Arial"/>
+                <w:b/>
+                <w:bCs/>
+                <w:color w:val="FFFFFF"/>
+              </w:rPr>
+            </w:pPr>
+            <w:r>
+              <w:rPr>
+                <w:rFonts w:ascii="Arial" w:hAnsi="Arial" w:cs="Arial"/>
+                <w:b/>
+                <w:bCs/>
+                <w:color w:val="FFFFFF"/>
+              </w:rPr>
+              <w:t>Expected Results</w:t>
+            </w:r>
+          </w:p>
+        </w:tc>
+        <w:tc>
+          <w:tcPr>
+            <w:tcW w:w="759" w:type="dxa"/>
+            <w:shd w:val="solid" w:color="000080" w:fill="FFFFFF"/>
+          </w:tcPr>
+          <w:p>
+            <w:pPr>
+              <w:jc w:val="center"/>
+              <w:rPr>
+                <w:rFonts w:ascii="Arial" w:hAnsi="Arial" w:cs="Arial"/>
+                <w:b/>
+                <w:bCs/>
+                <w:color w:val="FFFFFF"/>
+              </w:rPr>
+            </w:pPr>
+            <w:r>
+              <w:rPr>
+                <w:rFonts w:ascii="Arial" w:hAnsi="Arial" w:cs="Arial"/>
+                <w:b/>
+                <w:bCs/>
+                <w:color w:val="FFFFFF"/>
+              </w:rPr>
+              <w:t>Pass/ Fail</w:t>
+            </w:r>
+          </w:p>
+        </w:tc>
+      </w:tr>
+      <w:tr>
+        <w:tc>
+          <w:tcPr>
+            <w:tcW w:w="738" w:type="dxa"/>
+          </w:tcPr>
+          <w:p>
+            <w:pPr>
+              <w:rPr>
+                <w:rFonts w:ascii="Arial" w:hAnsi="Arial" w:cs="Arial"/>
+              </w:rPr>
+            </w:pPr>
+            <w:r>
+              <w:rPr>
+                <w:rFonts w:ascii="Arial" w:hAnsi="Arial" w:cs="Arial"/>
+              </w:rPr>
+              <w:t>1</w:t>
+            </w:r>
+          </w:p>
+        </w:tc>
+        <w:tc>
+          <w:tcPr>
+            <w:tcW w:w="3416" w:type="dxa"/>
+          </w:tcPr>
+          <w:p>
+            <w:pPr>
+              <w:rPr>
+                <w:rFonts w:ascii="Arial" w:hAnsi="Arial" w:cs="Arial"/>
+              </w:rPr>
+            </w:pPr>
+            <w:r>
+              <w:rPr>
+                <w:rFonts w:ascii="Arial" w:hAnsi="Arial" w:cs="Arial"/>
+              </w:rPr>
+              <w:t xml:space="preserve">Create the player </w:t>
+            </w:r>
+          </w:p>
+        </w:tc>
+        <w:tc>
+          <w:tcPr>
+            <w:tcW w:w="3795" w:type="dxa"/>
+          </w:tcPr>
+          <w:p>
+            <w:pPr>
+              <w:rPr>
+                <w:rFonts w:ascii="Arial" w:hAnsi="Arial" w:cs="Arial"/>
+              </w:rPr>
+            </w:pPr>
+            <w:r>
+              <w:rPr>
+                <w:rFonts w:ascii="Arial" w:hAnsi="Arial" w:cs="Arial"/>
+              </w:rPr>
+              <w:t>Player is create with name ‘Fred’, with initial balance 100</w:t>
+            </w:r>
+          </w:p>
+        </w:tc>
+        <w:tc>
+          <w:tcPr>
+            <w:tcW w:w="759" w:type="dxa"/>
+          </w:tcPr>
+          <w:p>
+            <w:pPr>
+              <w:rPr>
+                <w:rFonts w:ascii="Arial" w:hAnsi="Arial" w:cs="Arial"/>
+              </w:rPr>
+            </w:pPr>
+            <w:r>
+              <w:rPr>
+                <w:rFonts w:ascii="Arial" w:hAnsi="Arial" w:cs="Arial"/>
+              </w:rPr>
+              <w:t>Pass</w:t>
+            </w:r>
+          </w:p>
+        </w:tc>
+      </w:tr>
+      <w:tr>
+        <w:tc>
+          <w:tcPr>
+            <w:tcW w:w="738" w:type="dxa"/>
+          </w:tcPr>
+          <w:p>
+            <w:pPr>
+              <w:rPr>
+                <w:rFonts w:ascii="Arial" w:hAnsi="Arial" w:cs="Arial"/>
+              </w:rPr>
+            </w:pPr>
+            <w:r>
+              <w:rPr>
+                <w:rFonts w:ascii="Arial" w:hAnsi="Arial" w:cs="Arial"/>
+              </w:rPr>
+              <w:t>2</w:t>
+            </w:r>
+          </w:p>
+        </w:tc>
+        <w:tc>
+          <w:tcPr>
+            <w:tcW w:w="3416" w:type="dxa"/>
+          </w:tcPr>
+          <w:p>
+            <w:pPr>
+              <w:rPr>
+                <w:rFonts w:ascii="Arial" w:hAnsi="Arial" w:cs="Arial"/>
+              </w:rPr>
+            </w:pPr>
+            <w:r>
+              <w:rPr>
+                <w:rFonts w:ascii="Arial" w:hAnsi="Arial" w:cs="Arial"/>
+              </w:rPr>
+              <w:t>Pick betting amount</w:t>
+            </w:r>
+          </w:p>
+        </w:tc>
+        <w:tc>
+          <w:tcPr>
+            <w:tcW w:w="3795" w:type="dxa"/>
+          </w:tcPr>
+          <w:p>
+            <w:pPr>
+              <w:rPr>
+                <w:rFonts w:ascii="Arial" w:hAnsi="Arial" w:cs="Arial"/>
+              </w:rPr>
+            </w:pPr>
+            <w:r>
+              <w:rPr>
+                <w:rFonts w:ascii="Arial" w:hAnsi="Arial" w:cs="Arial"/>
+              </w:rPr>
+              <w:t>The default betting amount is 5</w:t>
+            </w:r>
+          </w:p>
+        </w:tc>
+        <w:tc>
+          <w:tcPr>
+            <w:tcW w:w="759" w:type="dxa"/>
+          </w:tcPr>
+          <w:p>
+            <w:pPr>
+              <w:rPr>
+                <w:rFonts w:ascii="Arial" w:hAnsi="Arial" w:cs="Arial"/>
+              </w:rPr>
+            </w:pPr>
+            <w:r>
+              <w:rPr>
+                <w:rFonts w:ascii="Arial" w:hAnsi="Arial" w:cs="Arial"/>
+              </w:rPr>
+              <w:t>Pass</w:t>
+            </w:r>
+          </w:p>
+        </w:tc>
+      </w:tr>
+      <w:tr>
+        <w:tc>
+          <w:tcPr>
+            <w:tcW w:w="738" w:type="dxa"/>
+          </w:tcPr>
+          <w:p>
+            <w:pPr>
+              <w:rPr>
+                <w:rFonts w:ascii="Arial" w:hAnsi="Arial" w:cs="Arial"/>
+              </w:rPr>
+            </w:pPr>
+            <w:r>
+              <w:rPr>
+                <w:rFonts w:ascii="Arial" w:hAnsi="Arial" w:cs="Arial"/>
+              </w:rPr>
+              <w:t>3</w:t>
+            </w:r>
+          </w:p>
+        </w:tc>
+        <w:tc>
+          <w:tcPr>
+            <w:tcW w:w="3416" w:type="dxa"/>
+          </w:tcPr>
+          <w:p>
+            <w:pPr>
+              <w:rPr>
+                <w:rFonts w:ascii="Arial" w:hAnsi="Arial" w:cs="Arial"/>
+              </w:rPr>
+            </w:pPr>
+            <w:r>
+              <w:rPr>
+                <w:rFonts w:ascii="Arial" w:hAnsi="Arial" w:cs="Arial"/>
+              </w:rPr>
+              <w:t>Check player balance</w:t>
+            </w:r>
+            <w:r>
+              <w:rPr>
+                <w:rFonts w:ascii="Arial" w:hAnsi="Arial" w:cs="Arial"/>
+              </w:rPr>
+              <w:t xml:space="preserve"> limit</w:t>
+            </w:r>
+          </w:p>
+        </w:tc>
+        <w:tc>
+          <w:tcPr>
+            <w:tcW w:w="3795" w:type="dxa"/>
+          </w:tcPr>
+          <w:p>
+            <w:pPr>
+              <w:rPr>
+                <w:rFonts w:ascii="Arial" w:hAnsi="Arial" w:cs="Arial"/>
+              </w:rPr>
+            </w:pPr>
+            <w:r>
+              <w:rPr>
+                <w:rFonts w:ascii="Arial" w:hAnsi="Arial" w:cs="Arial"/>
+              </w:rPr>
+              <w:t>User should be able to play until the balance is less than bet amount</w:t>
+            </w:r>
+          </w:p>
+        </w:tc>
+        <w:tc>
+          <w:tcPr>
+            <w:tcW w:w="759" w:type="dxa"/>
+          </w:tcPr>
+          <w:p>
+            <w:pPr>
+              <w:rPr>
+                <w:rFonts w:ascii="Arial" w:hAnsi="Arial" w:cs="Arial"/>
+              </w:rPr>
+            </w:pPr>
+            <w:r>
+              <w:rPr>
+                <w:rFonts w:ascii="Arial" w:hAnsi="Arial" w:cs="Arial"/>
+              </w:rPr>
+              <w:t>Fail</w:t>
+            </w:r>
+          </w:p>
+        </w:tc>
+      </w:tr>
+    </w:tbl>
+    <w:p>
+      <w:pPr>
+        <w:pStyle w:val="Heading3"/>
+        <w:rPr>
+          <w:rFonts w:ascii="Arial" w:hAnsi="Arial" w:cs="Arial"/>
+          <w:color w:val="auto"/>
+        </w:rPr>
+      </w:pPr>
+      <w:r>
+        <w:rPr>
+          <w:rFonts w:ascii="Arial" w:hAnsi="Arial" w:cs="Arial"/>
+          <w:color w:val="auto"/>
+        </w:rPr>
+        <w:t>Test Execution</w:t>
+      </w:r>
+    </w:p>
+    <w:tbl>
+      <w:tblPr>
+        <w:tblStyle w:val="TableGrid8"/>
+        <w:tblW w:w="0" w:type="auto"/>
+        <w:tblLook w:val="0020" w:firstRow="1" w:lastRow="0" w:firstColumn="0" w:lastColumn="0" w:noHBand="0" w:noVBand="0"/>
+      </w:tblPr>
+      <w:tblGrid>
+        <w:gridCol w:w="1734"/>
+        <w:gridCol w:w="1481"/>
+        <w:gridCol w:w="2429"/>
+        <w:gridCol w:w="1613"/>
+        <w:gridCol w:w="2319"/>
+      </w:tblGrid>
+      <w:tr>
+        <w:trPr>
+          <w:cnfStyle w:val="100000000000" w:firstRow="1" w:lastRow="0" w:firstColumn="0" w:lastColumn="0" w:oddVBand="0" w:evenVBand="0" w:oddHBand="0" w:evenHBand="0" w:firstRowFirstColumn="0" w:firstRowLastColumn="0" w:lastRowFirstColumn="0" w:lastRowLastColumn="0"/>
+        </w:trPr>
+        <w:tc>
+          <w:tcPr>
+            <w:tcW w:w="1773" w:type="dxa"/>
+          </w:tcPr>
+          <w:p>
+            <w:pPr>
+              <w:rPr>
+                <w:rFonts w:ascii="Arial" w:hAnsi="Arial" w:cs="Arial"/>
+              </w:rPr>
+            </w:pPr>
+            <w:r>
+              <w:rPr>
+                <w:rFonts w:ascii="Arial" w:hAnsi="Arial" w:cs="Arial"/>
+              </w:rPr>
+              <w:t>Date/Time</w:t>
+            </w:r>
+          </w:p>
+        </w:tc>
+        <w:tc>
+          <w:tcPr>
+            <w:tcW w:w="1530" w:type="dxa"/>
+          </w:tcPr>
+          <w:p>
+            <w:pPr>
+              <w:rPr>
+                <w:rFonts w:ascii="Arial" w:hAnsi="Arial" w:cs="Arial"/>
+              </w:rPr>
+            </w:pPr>
+            <w:r>
+              <w:rPr>
+                <w:rFonts w:ascii="Arial" w:hAnsi="Arial" w:cs="Arial"/>
+              </w:rPr>
+              <w:t>Tester</w:t>
+            </w:r>
+          </w:p>
+        </w:tc>
+        <w:tc>
+          <w:tcPr>
+            <w:tcW w:w="2006" w:type="dxa"/>
+          </w:tcPr>
+          <w:p>
+            <w:pPr>
+              <w:rPr>
+                <w:rFonts w:ascii="Arial" w:hAnsi="Arial" w:cs="Arial"/>
+              </w:rPr>
+            </w:pPr>
+            <w:r>
+              <w:rPr>
+                <w:rFonts w:ascii="Arial" w:hAnsi="Arial" w:cs="Arial"/>
+              </w:rPr>
+              <w:t>Test ID</w:t>
+            </w:r>
+          </w:p>
+        </w:tc>
+        <w:tc>
+          <w:tcPr>
+            <w:tcW w:w="1667" w:type="dxa"/>
+          </w:tcPr>
+          <w:p>
+            <w:pPr>
+              <w:rPr>
+                <w:rFonts w:ascii="Arial" w:hAnsi="Arial" w:cs="Arial"/>
+              </w:rPr>
+            </w:pPr>
+            <w:r>
+              <w:rPr>
+                <w:rFonts w:ascii="Arial" w:hAnsi="Arial" w:cs="Arial"/>
+              </w:rPr>
+              <w:t>Test Phase</w:t>
+            </w:r>
+          </w:p>
+        </w:tc>
+        <w:tc>
+          <w:tcPr>
+            <w:tcW w:w="2430" w:type="dxa"/>
+          </w:tcPr>
+          <w:p>
+            <w:pPr>
+              <w:rPr>
+                <w:rFonts w:ascii="Arial" w:hAnsi="Arial" w:cs="Arial"/>
+              </w:rPr>
+            </w:pPr>
+            <w:r>
+              <w:rPr>
+                <w:rFonts w:ascii="Arial" w:hAnsi="Arial" w:cs="Arial"/>
+              </w:rPr>
+              <w:t>Status</w:t>
+            </w:r>
+          </w:p>
+        </w:tc>
+      </w:tr>
+      <w:tr>
+        <w:tc>
+          <w:tcPr>
+            <w:tcW w:w="1773" w:type="dxa"/>
+          </w:tcPr>
+          <w:p>
+            <w:pPr>
+              <w:rPr>
+                <w:rFonts w:ascii="Arial" w:hAnsi="Arial" w:cs="Arial"/>
+              </w:rPr>
+            </w:pPr>
+            <w:r>
+              <w:rPr>
+                <w:rFonts w:ascii="Arial" w:hAnsi="Arial" w:cs="Arial"/>
+              </w:rPr>
+              <w:t>13</w:t>
+            </w:r>
+            <w:r>
+              <w:rPr>
+                <w:rFonts w:ascii="Arial" w:hAnsi="Arial" w:cs="Arial"/>
+              </w:rPr>
+              <w:t>/10/2017</w:t>
+            </w:r>
+            <w:r>
+              <w:rPr>
+                <w:rFonts w:ascii="Arial" w:hAnsi="Arial" w:cs="Arial"/>
+              </w:rPr>
+              <w:t xml:space="preserve"> 10:00 pm</w:t>
+            </w:r>
+          </w:p>
+        </w:tc>
+        <w:tc>
+          <w:tcPr>
+            <w:tcW w:w="1530" w:type="dxa"/>
+          </w:tcPr>
+          <w:p>
+            <w:pPr>
+              <w:rPr>
+                <w:rFonts w:ascii="Arial" w:hAnsi="Arial" w:cs="Arial"/>
+              </w:rPr>
+            </w:pPr>
+            <w:r>
+              <w:rPr>
+                <w:rFonts w:ascii="Arial" w:hAnsi="Arial" w:cs="Arial"/>
+              </w:rPr>
+              <w:t>Binaya</w:t>
+            </w:r>
+          </w:p>
+        </w:tc>
+        <w:tc>
+          <w:tcPr>
+            <w:tcW w:w="2006" w:type="dxa"/>
+          </w:tcPr>
+          <w:p>
+            <w:pPr>
+              <w:rPr>
+                <w:rFonts w:ascii="Arial" w:hAnsi="Arial" w:cs="Arial"/>
+              </w:rPr>
+            </w:pPr>
+            <w:r>
+              <w:rPr>
+                <w:rFonts w:ascii="Arial" w:hAnsi="Arial" w:cs="Arial"/>
+              </w:rPr>
+              <w:t>PlayerBalance</w:t>
+            </w:r>
+            <w:r>
+              <w:rPr>
+                <w:rFonts w:ascii="Arial" w:hAnsi="Arial" w:cs="Arial"/>
+              </w:rPr>
+              <w:t>Limit</w:t>
+            </w:r>
+            <w:r>
+              <w:rPr>
+                <w:rFonts w:ascii="Arial" w:hAnsi="Arial" w:cs="Arial"/>
+              </w:rPr>
+              <w:t>Test1</w:t>
+            </w:r>
+          </w:p>
+        </w:tc>
+        <w:tc>
+          <w:tcPr>
+            <w:tcW w:w="1667" w:type="dxa"/>
+          </w:tcPr>
+          <w:p>
+            <w:pPr>
+              <w:rPr>
+                <w:rFonts w:ascii="Arial" w:hAnsi="Arial" w:cs="Arial"/>
+              </w:rPr>
+            </w:pPr>
+            <w:r>
+              <w:rPr>
+                <w:rFonts w:ascii="Arial" w:hAnsi="Arial" w:cs="Arial"/>
+              </w:rPr>
+              <w:t>System Cycle 1</w:t>
+            </w:r>
+          </w:p>
+        </w:tc>
+        <w:tc>
+          <w:tcPr>
+            <w:tcW w:w="2430" w:type="dxa"/>
+          </w:tcPr>
+          <w:p>
+            <w:pPr>
+              <w:rPr>
+                <w:rFonts w:ascii="Arial" w:hAnsi="Arial" w:cs="Arial"/>
+              </w:rPr>
+            </w:pPr>
+            <w:r>
+              <w:rPr>
+                <w:rFonts w:ascii="Arial" w:hAnsi="Arial" w:cs="Arial"/>
+              </w:rPr>
+              <w:t>Fails</w:t>
+            </w:r>
+          </w:p>
+        </w:tc>
+      </w:tr>
+    </w:tbl>
+    <w:p>
+      <w:pPr>
+        <w:rPr>
+          <w:rFonts w:ascii="Arial" w:hAnsi="Arial" w:cs="Arial"/>
+          <w:b/>
+        </w:rPr>
+      </w:pPr>
+    </w:p>
+    <w:p>
+      <w:pPr>
+        <w:rPr>
+          <w:rFonts w:ascii="Arial" w:hAnsi="Arial" w:cs="Arial"/>
+        </w:rPr>
+      </w:pPr>
+    </w:p>
+    <w:bookmarkEnd w:id="0"/>
+    <w:p>
+      <w:pPr>
+        <w:rPr>
+          <w:rFonts w:ascii="Arial" w:hAnsi="Arial" w:cs="Arial"/>
+        </w:rPr>
+      </w:pPr>
+    </w:p>
     <w:sectPr>
       <w:type w:val="continuous"/>
       <w:pgSz w:w="12240" w:h="15840"/>
@@ -1934,7 +3130,7 @@
   <w:abstractNum w:abstractNumId="2">
     <w:nsid w:val="21591728"/>
     <w:multiLevelType w:val="hybridMultilevel"/>
-    <w:tmpl w:val="260CF160"/>
+    <w:tmpl w:val="D396D38A"/>
     <w:lvl w:ilvl="0" w:tplc="04090001">
       <w:start w:val="1"/>
       <w:numFmt w:val="bullet"/>
@@ -2158,6 +3354,119 @@
     </w:lvl>
   </w:abstractNum>
   <w:abstractNum w:abstractNumId="4">
+    <w:nsid w:val="32D14055"/>
+    <w:multiLevelType w:val="hybridMultilevel"/>
+    <w:tmpl w:val="88AA64C8"/>
+    <w:lvl w:ilvl="0" w:tplc="04090001">
+      <w:start w:val="1"/>
+      <w:numFmt w:val="bullet"/>
+      <w:lvlText w:val=""/>
+      <w:lvlJc w:val="left"/>
+      <w:pPr>
+        <w:ind w:left="720" w:hanging="360"/>
+      </w:pPr>
+      <w:rPr>
+        <w:rFonts w:ascii="Symbol" w:hAnsi="Symbol" w:hint="default"/>
+      </w:rPr>
+    </w:lvl>
+    <w:lvl w:ilvl="1" w:tplc="04090003" w:tentative="1">
+      <w:start w:val="1"/>
+      <w:numFmt w:val="bullet"/>
+      <w:lvlText w:val="o"/>
+      <w:lvlJc w:val="left"/>
+      <w:pPr>
+        <w:ind w:left="1440" w:hanging="360"/>
+      </w:pPr>
+      <w:rPr>
+        <w:rFonts w:ascii="Courier New" w:hAnsi="Courier New" w:cs="Courier New" w:hint="default"/>
+      </w:rPr>
+    </w:lvl>
+    <w:lvl w:ilvl="2" w:tplc="04090005" w:tentative="1">
+      <w:start w:val="1"/>
+      <w:numFmt w:val="bullet"/>
+      <w:lvlText w:val=""/>
+      <w:lvlJc w:val="left"/>
+      <w:pPr>
+        <w:ind w:left="2160" w:hanging="360"/>
+      </w:pPr>
+      <w:rPr>
+        <w:rFonts w:ascii="Wingdings" w:hAnsi="Wingdings" w:hint="default"/>
+      </w:rPr>
+    </w:lvl>
+    <w:lvl w:ilvl="3" w:tplc="04090001" w:tentative="1">
+      <w:start w:val="1"/>
+      <w:numFmt w:val="bullet"/>
+      <w:lvlText w:val=""/>
+      <w:lvlJc w:val="left"/>
+      <w:pPr>
+        <w:ind w:left="2880" w:hanging="360"/>
+      </w:pPr>
+      <w:rPr>
+        <w:rFonts w:ascii="Symbol" w:hAnsi="Symbol" w:hint="default"/>
+      </w:rPr>
+    </w:lvl>
+    <w:lvl w:ilvl="4" w:tplc="04090003" w:tentative="1">
+      <w:start w:val="1"/>
+      <w:numFmt w:val="bullet"/>
+      <w:lvlText w:val="o"/>
+      <w:lvlJc w:val="left"/>
+      <w:pPr>
+        <w:ind w:left="3600" w:hanging="360"/>
+      </w:pPr>
+      <w:rPr>
+        <w:rFonts w:ascii="Courier New" w:hAnsi="Courier New" w:cs="Courier New" w:hint="default"/>
+      </w:rPr>
+    </w:lvl>
+    <w:lvl w:ilvl="5" w:tplc="04090005" w:tentative="1">
+      <w:start w:val="1"/>
+      <w:numFmt w:val="bullet"/>
+      <w:lvlText w:val=""/>
+      <w:lvlJc w:val="left"/>
+      <w:pPr>
+        <w:ind w:left="4320" w:hanging="360"/>
+      </w:pPr>
+      <w:rPr>
+        <w:rFonts w:ascii="Wingdings" w:hAnsi="Wingdings" w:hint="default"/>
+      </w:rPr>
+    </w:lvl>
+    <w:lvl w:ilvl="6" w:tplc="04090001" w:tentative="1">
+      <w:start w:val="1"/>
+      <w:numFmt w:val="bullet"/>
+      <w:lvlText w:val=""/>
+      <w:lvlJc w:val="left"/>
+      <w:pPr>
+        <w:ind w:left="5040" w:hanging="360"/>
+      </w:pPr>
+      <w:rPr>
+        <w:rFonts w:ascii="Symbol" w:hAnsi="Symbol" w:hint="default"/>
+      </w:rPr>
+    </w:lvl>
+    <w:lvl w:ilvl="7" w:tplc="04090003" w:tentative="1">
+      <w:start w:val="1"/>
+      <w:numFmt w:val="bullet"/>
+      <w:lvlText w:val="o"/>
+      <w:lvlJc w:val="left"/>
+      <w:pPr>
+        <w:ind w:left="5760" w:hanging="360"/>
+      </w:pPr>
+      <w:rPr>
+        <w:rFonts w:ascii="Courier New" w:hAnsi="Courier New" w:cs="Courier New" w:hint="default"/>
+      </w:rPr>
+    </w:lvl>
+    <w:lvl w:ilvl="8" w:tplc="04090005" w:tentative="1">
+      <w:start w:val="1"/>
+      <w:numFmt w:val="bullet"/>
+      <w:lvlText w:val=""/>
+      <w:lvlJc w:val="left"/>
+      <w:pPr>
+        <w:ind w:left="6480" w:hanging="360"/>
+      </w:pPr>
+      <w:rPr>
+        <w:rFonts w:ascii="Wingdings" w:hAnsi="Wingdings" w:hint="default"/>
+      </w:rPr>
+    </w:lvl>
+  </w:abstractNum>
+  <w:abstractNum w:abstractNumId="5">
     <w:nsid w:val="729F1AA1"/>
     <w:multiLevelType w:val="hybridMultilevel"/>
     <w:tmpl w:val="9DFA1AA8"/>
@@ -2243,7 +3552,7 @@
       </w:pPr>
     </w:lvl>
   </w:abstractNum>
-  <w:abstractNum w:abstractNumId="5">
+  <w:abstractNum w:abstractNumId="6">
     <w:nsid w:val="7B7876C1"/>
     <w:multiLevelType w:val="multilevel"/>
     <w:tmpl w:val="3E743450"/>
@@ -2356,7 +3665,7 @@
       </w:rPr>
     </w:lvl>
   </w:abstractNum>
-  <w:abstractNum w:abstractNumId="6">
+  <w:abstractNum w:abstractNumId="7">
     <w:nsid w:val="7D267BB2"/>
     <w:multiLevelType w:val="hybridMultilevel"/>
     <w:tmpl w:val="B69042C4"/>
@@ -2477,19 +3786,22 @@
     <w:abstractNumId w:val="3"/>
   </w:num>
   <w:num w:numId="3">
-    <w:abstractNumId w:val="4"/>
+    <w:abstractNumId w:val="5"/>
   </w:num>
   <w:num w:numId="4">
-    <w:abstractNumId w:val="5"/>
+    <w:abstractNumId w:val="6"/>
   </w:num>
   <w:num w:numId="5">
-    <w:abstractNumId w:val="6"/>
+    <w:abstractNumId w:val="7"/>
   </w:num>
   <w:num w:numId="6">
     <w:abstractNumId w:val="2"/>
   </w:num>
   <w:num w:numId="7">
     <w:abstractNumId w:val="1"/>
+  </w:num>
+  <w:num w:numId="8">
+    <w:abstractNumId w:val="4"/>
   </w:num>
 </w:numbering>
 </file>

</xml_diff>

<commit_message>
win lose ration UAT added
</commit_message>
<xml_diff>
--- a/Documentation/UAT_Bug_Report_Test_Case.docx
+++ b/Documentation/UAT_Bug_Report_Test_Case.docx
@@ -9,7 +9,6 @@
           <w:rFonts w:cs="Arial"/>
         </w:rPr>
       </w:pPr>
-      <w:bookmarkStart w:id="0" w:name="_GoBack"/>
       <w:r>
         <w:rPr>
           <w:rFonts w:cs="Arial"/>
@@ -279,16 +278,8 @@
               <w:rPr>
                 <w:rFonts w:ascii="Arial" w:hAnsi="Arial" w:cs="Arial"/>
               </w:rPr>
-              <w:t xml:space="preserve">Binaya </w:t>
-            </w:r>
-            <w:proofErr w:type="spellStart"/>
-            <w:r>
-              <w:rPr>
-                <w:rFonts w:ascii="Arial" w:hAnsi="Arial" w:cs="Arial"/>
-              </w:rPr>
-              <w:t>Subedi</w:t>
-            </w:r>
-            <w:proofErr w:type="spellEnd"/>
+              <w:t>Binaya Subedi</w:t>
+            </w:r>
           </w:p>
         </w:tc>
         <w:tc>
@@ -361,16 +352,8 @@
               <w:rPr>
                 <w:rFonts w:ascii="Arial" w:hAnsi="Arial" w:cs="Arial"/>
               </w:rPr>
-              <w:t xml:space="preserve">Binaya </w:t>
-            </w:r>
-            <w:proofErr w:type="spellStart"/>
-            <w:r>
-              <w:rPr>
-                <w:rFonts w:ascii="Arial" w:hAnsi="Arial" w:cs="Arial"/>
-              </w:rPr>
-              <w:t>Subedi</w:t>
-            </w:r>
-            <w:proofErr w:type="spellEnd"/>
+              <w:t>Binaya Subedi</w:t>
+            </w:r>
           </w:p>
         </w:tc>
         <w:tc>
@@ -721,7 +704,7 @@
           <w:color w:val="auto"/>
         </w:rPr>
       </w:pPr>
-      <w:bookmarkStart w:id="1" w:name="_Toc43786491"/>
+      <w:bookmarkStart w:id="0" w:name="_Toc43786491"/>
       <w:r>
         <w:rPr>
           <w:rFonts w:ascii="Arial" w:hAnsi="Arial" w:cs="Arial"/>
@@ -729,38 +712,38 @@
         </w:rPr>
         <w:t>Script Description</w:t>
       </w:r>
-      <w:bookmarkStart w:id="2" w:name="_Toc43786492"/>
+      <w:bookmarkStart w:id="1" w:name="_Toc43786492"/>
+      <w:bookmarkEnd w:id="0"/>
+    </w:p>
+    <w:p>
+      <w:pPr>
+        <w:rPr>
+          <w:rFonts w:ascii="Arial" w:hAnsi="Arial" w:cs="Arial"/>
+        </w:rPr>
+      </w:pPr>
+      <w:r>
+        <w:rPr>
+          <w:rFonts w:ascii="Arial" w:hAnsi="Arial" w:cs="Arial"/>
+        </w:rPr>
+        <w:t>Player will launch the game, and if he wins the match, player balance should increase adding bet value to the player current balance.</w:t>
+      </w:r>
+    </w:p>
+    <w:p>
+      <w:pPr>
+        <w:pStyle w:val="Heading3"/>
+        <w:rPr>
+          <w:rFonts w:ascii="Arial" w:hAnsi="Arial" w:cs="Arial"/>
+          <w:color w:val="auto"/>
+        </w:rPr>
+      </w:pPr>
+      <w:r>
+        <w:rPr>
+          <w:rFonts w:ascii="Arial" w:hAnsi="Arial" w:cs="Arial"/>
+          <w:color w:val="auto"/>
+        </w:rPr>
+        <w:t>Testing Requirements</w:t>
+      </w:r>
       <w:bookmarkEnd w:id="1"/>
-    </w:p>
-    <w:p>
-      <w:pPr>
-        <w:rPr>
-          <w:rFonts w:ascii="Arial" w:hAnsi="Arial" w:cs="Arial"/>
-        </w:rPr>
-      </w:pPr>
-      <w:r>
-        <w:rPr>
-          <w:rFonts w:ascii="Arial" w:hAnsi="Arial" w:cs="Arial"/>
-        </w:rPr>
-        <w:t>Player will launch the game, and if he wins the match, player balance should increase adding bet value to the player current balance.</w:t>
-      </w:r>
-    </w:p>
-    <w:p>
-      <w:pPr>
-        <w:pStyle w:val="Heading3"/>
-        <w:rPr>
-          <w:rFonts w:ascii="Arial" w:hAnsi="Arial" w:cs="Arial"/>
-          <w:color w:val="auto"/>
-        </w:rPr>
-      </w:pPr>
-      <w:r>
-        <w:rPr>
-          <w:rFonts w:ascii="Arial" w:hAnsi="Arial" w:cs="Arial"/>
-          <w:color w:val="auto"/>
-        </w:rPr>
-        <w:t>Testing Requirements</w:t>
-      </w:r>
-      <w:bookmarkEnd w:id="2"/>
     </w:p>
     <w:p>
       <w:pPr>
@@ -1003,7 +986,7 @@
           <w:color w:val="auto"/>
         </w:rPr>
       </w:pPr>
-      <w:bookmarkStart w:id="3" w:name="_Toc43786494"/>
+      <w:bookmarkStart w:id="2" w:name="_Toc43786494"/>
       <w:r>
         <w:rPr>
           <w:rFonts w:ascii="Arial" w:hAnsi="Arial" w:cs="Arial"/>
@@ -1100,7 +1083,7 @@
         <w:lastRenderedPageBreak/>
         <w:t>Script Steps</w:t>
       </w:r>
-      <w:bookmarkEnd w:id="3"/>
+      <w:bookmarkEnd w:id="2"/>
     </w:p>
     <w:tbl>
       <w:tblPr>
@@ -1992,36 +1975,22 @@
           <w:color w:val="auto"/>
         </w:rPr>
         <w:lastRenderedPageBreak/>
-        <w:t>Script 2</w:t>
-      </w:r>
-      <w:r>
+        <w:t>Script 2: Bug – Player cannot reach betting limit</w:t>
+      </w:r>
+    </w:p>
+    <w:p>
+      <w:pPr>
+        <w:pStyle w:val="Heading3"/>
         <w:rPr>
           <w:rFonts w:ascii="Arial" w:hAnsi="Arial" w:cs="Arial"/>
           <w:color w:val="auto"/>
         </w:rPr>
-        <w:t xml:space="preserve">: Bug – </w:t>
-      </w:r>
+      </w:pPr>
       <w:r>
         <w:rPr>
           <w:rFonts w:ascii="Arial" w:hAnsi="Arial" w:cs="Arial"/>
           <w:color w:val="auto"/>
         </w:rPr>
-        <w:t>Player cannot reach betting limit</w:t>
-      </w:r>
-    </w:p>
-    <w:p>
-      <w:pPr>
-        <w:pStyle w:val="Heading3"/>
-        <w:rPr>
-          <w:rFonts w:ascii="Arial" w:hAnsi="Arial" w:cs="Arial"/>
-          <w:color w:val="auto"/>
-        </w:rPr>
-      </w:pPr>
-      <w:r>
-        <w:rPr>
-          <w:rFonts w:ascii="Arial" w:hAnsi="Arial" w:cs="Arial"/>
-          <w:color w:val="auto"/>
-        </w:rPr>
         <w:t>Script Description</w:t>
       </w:r>
     </w:p>
@@ -2035,21 +2004,7 @@
         <w:rPr>
           <w:rFonts w:ascii="Arial" w:hAnsi="Arial" w:cs="Arial"/>
         </w:rPr>
-        <w:t xml:space="preserve">Player will play </w:t>
-      </w:r>
-      <w:proofErr w:type="gramStart"/>
-      <w:r>
-        <w:rPr>
-          <w:rFonts w:ascii="Arial" w:hAnsi="Arial" w:cs="Arial"/>
-        </w:rPr>
-        <w:t>until,</w:t>
-      </w:r>
-      <w:proofErr w:type="gramEnd"/>
-      <w:r>
-        <w:rPr>
-          <w:rFonts w:ascii="Arial" w:hAnsi="Arial" w:cs="Arial"/>
-        </w:rPr>
-        <w:t xml:space="preserve"> the balance is less than the betting amount.</w:t>
+        <w:t>Player will play until, the balance is less than the betting amount.</w:t>
       </w:r>
     </w:p>
     <w:p>
@@ -2687,7 +2642,7 @@
               <w:rPr>
                 <w:rFonts w:ascii="Arial" w:hAnsi="Arial" w:cs="Arial"/>
               </w:rPr>
-              <w:t>13</w:t>
+              <w:t>12</w:t>
             </w:r>
             <w:r>
               <w:rPr>
@@ -2801,10 +2756,801 @@
       <w:pPr>
         <w:rPr>
           <w:rFonts w:ascii="Arial" w:hAnsi="Arial" w:cs="Arial"/>
-        </w:rPr>
-      </w:pPr>
-    </w:p>
-    <w:bookmarkEnd w:id="0"/>
+          <w:b/>
+        </w:rPr>
+      </w:pPr>
+      <w:r>
+        <w:rPr>
+          <w:rFonts w:ascii="Arial" w:hAnsi="Arial" w:cs="Arial"/>
+          <w:b/>
+        </w:rPr>
+        <w:br w:type="page"/>
+      </w:r>
+    </w:p>
+    <w:p>
+      <w:pPr>
+        <w:pStyle w:val="Heading2"/>
+        <w:rPr>
+          <w:rFonts w:ascii="Arial" w:hAnsi="Arial" w:cs="Arial"/>
+          <w:color w:val="auto"/>
+        </w:rPr>
+      </w:pPr>
+      <w:r>
+        <w:rPr>
+          <w:rFonts w:ascii="Arial" w:hAnsi="Arial" w:cs="Arial"/>
+          <w:color w:val="auto"/>
+        </w:rPr>
+        <w:lastRenderedPageBreak/>
+        <w:t>Script 3: Bug – Win/Lose ratio doesn’t equals 0.42</w:t>
+      </w:r>
+    </w:p>
+    <w:p>
+      <w:pPr>
+        <w:pStyle w:val="Heading3"/>
+        <w:rPr>
+          <w:rFonts w:ascii="Arial" w:hAnsi="Arial" w:cs="Arial"/>
+          <w:color w:val="auto"/>
+        </w:rPr>
+      </w:pPr>
+      <w:r>
+        <w:rPr>
+          <w:rFonts w:ascii="Arial" w:hAnsi="Arial" w:cs="Arial"/>
+          <w:color w:val="auto"/>
+        </w:rPr>
+        <w:t>Script Description</w:t>
+      </w:r>
+    </w:p>
+    <w:p>
+      <w:pPr>
+        <w:rPr>
+          <w:rFonts w:ascii="Arial" w:hAnsi="Arial" w:cs="Arial"/>
+        </w:rPr>
+      </w:pPr>
+      <w:r>
+        <w:rPr>
+          <w:rFonts w:ascii="Arial" w:hAnsi="Arial" w:cs="Arial"/>
+        </w:rPr>
+        <w:t>At the end of the game, the win+lose ratio should be o.42</w:t>
+      </w:r>
+    </w:p>
+    <w:p>
+      <w:pPr>
+        <w:pStyle w:val="Heading3"/>
+        <w:rPr>
+          <w:rFonts w:ascii="Arial" w:hAnsi="Arial" w:cs="Arial"/>
+          <w:color w:val="auto"/>
+        </w:rPr>
+      </w:pPr>
+      <w:r>
+        <w:rPr>
+          <w:rFonts w:ascii="Arial" w:hAnsi="Arial" w:cs="Arial"/>
+          <w:color w:val="auto"/>
+        </w:rPr>
+        <w:t>Testing Requirements</w:t>
+      </w:r>
+    </w:p>
+    <w:p>
+      <w:pPr>
+        <w:rPr>
+          <w:rFonts w:ascii="Arial" w:hAnsi="Arial" w:cs="Arial"/>
+        </w:rPr>
+      </w:pPr>
+      <w:r>
+        <w:rPr>
+          <w:rFonts w:ascii="Arial" w:hAnsi="Arial" w:cs="Arial"/>
+        </w:rPr>
+        <w:t>In the game, the game is 8% biased towards the house, thus the ration of winning a match should equals 42 percent.</w:t>
+      </w:r>
+    </w:p>
+    <w:p>
+      <w:pPr>
+        <w:pStyle w:val="Heading3"/>
+        <w:rPr>
+          <w:rFonts w:ascii="Arial" w:hAnsi="Arial" w:cs="Arial"/>
+          <w:color w:val="auto"/>
+        </w:rPr>
+      </w:pPr>
+      <w:r>
+        <w:rPr>
+          <w:rFonts w:ascii="Arial" w:hAnsi="Arial" w:cs="Arial"/>
+          <w:color w:val="auto"/>
+        </w:rPr>
+        <w:t>Setup</w:t>
+      </w:r>
+    </w:p>
+    <w:p>
+      <w:pPr>
+        <w:pStyle w:val="ListParagraph"/>
+        <w:numPr>
+          <w:ilvl w:val="0"/>
+          <w:numId w:val="8"/>
+        </w:numPr>
+        <w:rPr>
+          <w:rFonts w:ascii="Arial" w:hAnsi="Arial" w:cs="Arial"/>
+        </w:rPr>
+      </w:pPr>
+      <w:r>
+        <w:rPr>
+          <w:rFonts w:ascii="Arial" w:hAnsi="Arial" w:cs="Arial"/>
+        </w:rPr>
+        <w:t>Game should be started</w:t>
+      </w:r>
+    </w:p>
+    <w:p>
+      <w:pPr>
+        <w:pStyle w:val="ListParagraph"/>
+        <w:numPr>
+          <w:ilvl w:val="0"/>
+          <w:numId w:val="8"/>
+        </w:numPr>
+        <w:rPr>
+          <w:rFonts w:ascii="Arial" w:hAnsi="Arial" w:cs="Arial"/>
+        </w:rPr>
+      </w:pPr>
+      <w:r>
+        <w:rPr>
+          <w:rFonts w:ascii="Arial" w:hAnsi="Arial" w:cs="Arial"/>
+        </w:rPr>
+        <w:t>Game should end whether the balance is 0 or the balance exceeds maximum limit, which is 200.</w:t>
+      </w:r>
+    </w:p>
+    <w:p>
+      <w:pPr>
+        <w:pStyle w:val="Heading3"/>
+        <w:rPr>
+          <w:rFonts w:ascii="Arial" w:hAnsi="Arial" w:cs="Arial"/>
+          <w:color w:val="auto"/>
+        </w:rPr>
+      </w:pPr>
+      <w:r>
+        <w:rPr>
+          <w:rFonts w:ascii="Arial" w:hAnsi="Arial" w:cs="Arial"/>
+          <w:color w:val="auto"/>
+        </w:rPr>
+        <w:t>Tear Down</w:t>
+      </w:r>
+    </w:p>
+    <w:p>
+      <w:pPr>
+        <w:pStyle w:val="ListParagraph"/>
+        <w:numPr>
+          <w:ilvl w:val="0"/>
+          <w:numId w:val="8"/>
+        </w:numPr>
+        <w:rPr>
+          <w:rFonts w:ascii="Arial" w:hAnsi="Arial" w:cs="Arial"/>
+        </w:rPr>
+      </w:pPr>
+      <w:r>
+        <w:rPr>
+          <w:rFonts w:ascii="Arial" w:hAnsi="Arial" w:cs="Arial"/>
+        </w:rPr>
+        <w:t>At the end of the game, the win/lose ratio should be 42%</w:t>
+      </w:r>
+      <w:r>
+        <w:rPr>
+          <w:rFonts w:ascii="Arial" w:hAnsi="Arial" w:cs="Arial"/>
+        </w:rPr>
+        <w:t>.</w:t>
+      </w:r>
+    </w:p>
+    <w:p>
+      <w:pPr>
+        <w:rPr>
+          <w:rFonts w:ascii="Arial" w:hAnsi="Arial" w:cs="Arial"/>
+        </w:rPr>
+      </w:pPr>
+    </w:p>
+    <w:p>
+      <w:pPr>
+        <w:pStyle w:val="Heading3"/>
+        <w:rPr>
+          <w:rFonts w:ascii="Arial" w:hAnsi="Arial" w:cs="Arial"/>
+          <w:color w:val="auto"/>
+        </w:rPr>
+      </w:pPr>
+      <w:r>
+        <w:rPr>
+          <w:rFonts w:ascii="Arial" w:hAnsi="Arial" w:cs="Arial"/>
+          <w:color w:val="auto"/>
+        </w:rPr>
+        <w:t>Script Steps</w:t>
+      </w:r>
+    </w:p>
+    <w:tbl>
+      <w:tblPr>
+        <w:tblW w:w="8708" w:type="dxa"/>
+        <w:tblBorders>
+          <w:top w:val="single" w:sz="6" w:space="0" w:color="000080"/>
+          <w:left w:val="single" w:sz="6" w:space="0" w:color="000080"/>
+          <w:bottom w:val="single" w:sz="6" w:space="0" w:color="000080"/>
+          <w:right w:val="single" w:sz="6" w:space="0" w:color="000080"/>
+          <w:insideH w:val="single" w:sz="6" w:space="0" w:color="000080"/>
+          <w:insideV w:val="single" w:sz="6" w:space="0" w:color="000080"/>
+        </w:tblBorders>
+        <w:tblLayout w:type="fixed"/>
+        <w:tblLook w:val="00A0" w:firstRow="1" w:lastRow="0" w:firstColumn="1" w:lastColumn="0" w:noHBand="0" w:noVBand="0"/>
+      </w:tblPr>
+      <w:tblGrid>
+        <w:gridCol w:w="738"/>
+        <w:gridCol w:w="3416"/>
+        <w:gridCol w:w="3795"/>
+        <w:gridCol w:w="759"/>
+      </w:tblGrid>
+      <w:tr>
+        <w:trPr>
+          <w:tblHeader/>
+        </w:trPr>
+        <w:tc>
+          <w:tcPr>
+            <w:tcW w:w="738" w:type="dxa"/>
+            <w:shd w:val="solid" w:color="000080" w:fill="FFFFFF"/>
+          </w:tcPr>
+          <w:p>
+            <w:pPr>
+              <w:jc w:val="center"/>
+              <w:rPr>
+                <w:rFonts w:ascii="Arial" w:hAnsi="Arial" w:cs="Arial"/>
+                <w:b/>
+                <w:bCs/>
+                <w:color w:val="FFFFFF"/>
+              </w:rPr>
+            </w:pPr>
+            <w:r>
+              <w:rPr>
+                <w:rFonts w:ascii="Arial" w:hAnsi="Arial" w:cs="Arial"/>
+                <w:b/>
+                <w:bCs/>
+                <w:color w:val="FFFFFF"/>
+              </w:rPr>
+              <w:t>Step #</w:t>
+            </w:r>
+          </w:p>
+        </w:tc>
+        <w:tc>
+          <w:tcPr>
+            <w:tcW w:w="3416" w:type="dxa"/>
+            <w:shd w:val="solid" w:color="000080" w:fill="FFFFFF"/>
+          </w:tcPr>
+          <w:p>
+            <w:pPr>
+              <w:jc w:val="center"/>
+              <w:rPr>
+                <w:rFonts w:ascii="Arial" w:hAnsi="Arial" w:cs="Arial"/>
+                <w:b/>
+                <w:bCs/>
+                <w:color w:val="FFFFFF"/>
+              </w:rPr>
+            </w:pPr>
+            <w:r>
+              <w:rPr>
+                <w:rFonts w:ascii="Arial" w:hAnsi="Arial" w:cs="Arial"/>
+                <w:b/>
+                <w:bCs/>
+                <w:color w:val="FFFFFF"/>
+              </w:rPr>
+              <w:t>Test Action</w:t>
+            </w:r>
+          </w:p>
+        </w:tc>
+        <w:tc>
+          <w:tcPr>
+            <w:tcW w:w="3795" w:type="dxa"/>
+            <w:shd w:val="solid" w:color="000080" w:fill="FFFFFF"/>
+          </w:tcPr>
+          <w:p>
+            <w:pPr>
+              <w:jc w:val="center"/>
+              <w:rPr>
+                <w:rFonts w:ascii="Arial" w:hAnsi="Arial" w:cs="Arial"/>
+                <w:b/>
+                <w:bCs/>
+                <w:color w:val="FFFFFF"/>
+              </w:rPr>
+            </w:pPr>
+            <w:r>
+              <w:rPr>
+                <w:rFonts w:ascii="Arial" w:hAnsi="Arial" w:cs="Arial"/>
+                <w:b/>
+                <w:bCs/>
+                <w:color w:val="FFFFFF"/>
+              </w:rPr>
+              <w:t>Expected Results</w:t>
+            </w:r>
+          </w:p>
+        </w:tc>
+        <w:tc>
+          <w:tcPr>
+            <w:tcW w:w="759" w:type="dxa"/>
+            <w:shd w:val="solid" w:color="000080" w:fill="FFFFFF"/>
+          </w:tcPr>
+          <w:p>
+            <w:pPr>
+              <w:jc w:val="center"/>
+              <w:rPr>
+                <w:rFonts w:ascii="Arial" w:hAnsi="Arial" w:cs="Arial"/>
+                <w:b/>
+                <w:bCs/>
+                <w:color w:val="FFFFFF"/>
+              </w:rPr>
+            </w:pPr>
+            <w:r>
+              <w:rPr>
+                <w:rFonts w:ascii="Arial" w:hAnsi="Arial" w:cs="Arial"/>
+                <w:b/>
+                <w:bCs/>
+                <w:color w:val="FFFFFF"/>
+              </w:rPr>
+              <w:t>Pass/ Fail</w:t>
+            </w:r>
+          </w:p>
+        </w:tc>
+      </w:tr>
+      <w:tr>
+        <w:tc>
+          <w:tcPr>
+            <w:tcW w:w="738" w:type="dxa"/>
+          </w:tcPr>
+          <w:p>
+            <w:pPr>
+              <w:rPr>
+                <w:rFonts w:ascii="Arial" w:hAnsi="Arial" w:cs="Arial"/>
+              </w:rPr>
+            </w:pPr>
+            <w:r>
+              <w:rPr>
+                <w:rFonts w:ascii="Arial" w:hAnsi="Arial" w:cs="Arial"/>
+              </w:rPr>
+              <w:t>1</w:t>
+            </w:r>
+          </w:p>
+        </w:tc>
+        <w:tc>
+          <w:tcPr>
+            <w:tcW w:w="3416" w:type="dxa"/>
+          </w:tcPr>
+          <w:p>
+            <w:pPr>
+              <w:rPr>
+                <w:rFonts w:ascii="Arial" w:hAnsi="Arial" w:cs="Arial"/>
+              </w:rPr>
+            </w:pPr>
+            <w:r>
+              <w:rPr>
+                <w:rFonts w:ascii="Arial" w:hAnsi="Arial" w:cs="Arial"/>
+              </w:rPr>
+              <w:t>Start the game</w:t>
+            </w:r>
+          </w:p>
+        </w:tc>
+        <w:tc>
+          <w:tcPr>
+            <w:tcW w:w="3795" w:type="dxa"/>
+          </w:tcPr>
+          <w:p>
+            <w:pPr>
+              <w:rPr>
+                <w:rFonts w:ascii="Arial" w:hAnsi="Arial" w:cs="Arial"/>
+              </w:rPr>
+            </w:pPr>
+            <w:r>
+              <w:rPr>
+                <w:rFonts w:ascii="Arial" w:hAnsi="Arial" w:cs="Arial"/>
+              </w:rPr>
+              <w:t>Initial setup must be done to start the game</w:t>
+            </w:r>
+          </w:p>
+        </w:tc>
+        <w:tc>
+          <w:tcPr>
+            <w:tcW w:w="759" w:type="dxa"/>
+          </w:tcPr>
+          <w:p>
+            <w:pPr>
+              <w:rPr>
+                <w:rFonts w:ascii="Arial" w:hAnsi="Arial" w:cs="Arial"/>
+              </w:rPr>
+            </w:pPr>
+            <w:r>
+              <w:rPr>
+                <w:rFonts w:ascii="Arial" w:hAnsi="Arial" w:cs="Arial"/>
+              </w:rPr>
+              <w:t>Pass</w:t>
+            </w:r>
+          </w:p>
+        </w:tc>
+      </w:tr>
+      <w:tr>
+        <w:tc>
+          <w:tcPr>
+            <w:tcW w:w="738" w:type="dxa"/>
+          </w:tcPr>
+          <w:p>
+            <w:pPr>
+              <w:rPr>
+                <w:rFonts w:ascii="Arial" w:hAnsi="Arial" w:cs="Arial"/>
+              </w:rPr>
+            </w:pPr>
+            <w:r>
+              <w:rPr>
+                <w:rFonts w:ascii="Arial" w:hAnsi="Arial" w:cs="Arial"/>
+              </w:rPr>
+              <w:t>2</w:t>
+            </w:r>
+          </w:p>
+        </w:tc>
+        <w:tc>
+          <w:tcPr>
+            <w:tcW w:w="3416" w:type="dxa"/>
+          </w:tcPr>
+          <w:p>
+            <w:pPr>
+              <w:rPr>
+                <w:rFonts w:ascii="Arial" w:hAnsi="Arial" w:cs="Arial"/>
+              </w:rPr>
+            </w:pPr>
+            <w:r>
+              <w:rPr>
+                <w:rFonts w:ascii="Arial" w:hAnsi="Arial" w:cs="Arial"/>
+              </w:rPr>
+              <w:t>End of the game</w:t>
+            </w:r>
+          </w:p>
+        </w:tc>
+        <w:tc>
+          <w:tcPr>
+            <w:tcW w:w="3795" w:type="dxa"/>
+          </w:tcPr>
+          <w:p>
+            <w:pPr>
+              <w:rPr>
+                <w:rFonts w:ascii="Arial" w:hAnsi="Arial" w:cs="Arial"/>
+              </w:rPr>
+            </w:pPr>
+            <w:r>
+              <w:rPr>
+                <w:rFonts w:ascii="Arial" w:hAnsi="Arial" w:cs="Arial"/>
+              </w:rPr>
+              <w:t>Player balance is 0 or 200</w:t>
+            </w:r>
+          </w:p>
+        </w:tc>
+        <w:tc>
+          <w:tcPr>
+            <w:tcW w:w="759" w:type="dxa"/>
+          </w:tcPr>
+          <w:p>
+            <w:pPr>
+              <w:rPr>
+                <w:rFonts w:ascii="Arial" w:hAnsi="Arial" w:cs="Arial"/>
+              </w:rPr>
+            </w:pPr>
+            <w:r>
+              <w:rPr>
+                <w:rFonts w:ascii="Arial" w:hAnsi="Arial" w:cs="Arial"/>
+              </w:rPr>
+              <w:t>Pass</w:t>
+            </w:r>
+          </w:p>
+        </w:tc>
+      </w:tr>
+      <w:tr>
+        <w:tc>
+          <w:tcPr>
+            <w:tcW w:w="738" w:type="dxa"/>
+          </w:tcPr>
+          <w:p>
+            <w:pPr>
+              <w:rPr>
+                <w:rFonts w:ascii="Arial" w:hAnsi="Arial" w:cs="Arial"/>
+              </w:rPr>
+            </w:pPr>
+            <w:r>
+              <w:rPr>
+                <w:rFonts w:ascii="Arial" w:hAnsi="Arial" w:cs="Arial"/>
+              </w:rPr>
+              <w:t>3</w:t>
+            </w:r>
+          </w:p>
+        </w:tc>
+        <w:tc>
+          <w:tcPr>
+            <w:tcW w:w="3416" w:type="dxa"/>
+          </w:tcPr>
+          <w:p>
+            <w:pPr>
+              <w:rPr>
+                <w:rFonts w:ascii="Arial" w:hAnsi="Arial" w:cs="Arial"/>
+              </w:rPr>
+            </w:pPr>
+            <w:r>
+              <w:rPr>
+                <w:rFonts w:ascii="Arial" w:hAnsi="Arial" w:cs="Arial"/>
+              </w:rPr>
+              <w:t>Win+lose ratio is 42 percentage</w:t>
+            </w:r>
+          </w:p>
+        </w:tc>
+        <w:tc>
+          <w:tcPr>
+            <w:tcW w:w="3795" w:type="dxa"/>
+          </w:tcPr>
+          <w:p>
+            <w:pPr>
+              <w:rPr>
+                <w:rFonts w:ascii="Arial" w:hAnsi="Arial" w:cs="Arial"/>
+              </w:rPr>
+            </w:pPr>
+            <w:r>
+              <w:rPr>
+                <w:rFonts w:ascii="Arial" w:hAnsi="Arial" w:cs="Arial"/>
+              </w:rPr>
+              <w:t>The user winning the game, should be 42 percentage of total turn.</w:t>
+            </w:r>
+          </w:p>
+        </w:tc>
+        <w:tc>
+          <w:tcPr>
+            <w:tcW w:w="759" w:type="dxa"/>
+          </w:tcPr>
+          <w:p>
+            <w:pPr>
+              <w:rPr>
+                <w:rFonts w:ascii="Arial" w:hAnsi="Arial" w:cs="Arial"/>
+              </w:rPr>
+            </w:pPr>
+            <w:r>
+              <w:rPr>
+                <w:rFonts w:ascii="Arial" w:hAnsi="Arial" w:cs="Arial"/>
+              </w:rPr>
+              <w:t>Fail</w:t>
+            </w:r>
+          </w:p>
+        </w:tc>
+      </w:tr>
+    </w:tbl>
+    <w:p>
+      <w:pPr>
+        <w:pStyle w:val="Heading3"/>
+        <w:rPr>
+          <w:rFonts w:ascii="Arial" w:hAnsi="Arial" w:cs="Arial"/>
+          <w:color w:val="auto"/>
+        </w:rPr>
+      </w:pPr>
+      <w:r>
+        <w:rPr>
+          <w:rFonts w:ascii="Arial" w:hAnsi="Arial" w:cs="Arial"/>
+          <w:color w:val="auto"/>
+        </w:rPr>
+        <w:t>Test Execution</w:t>
+      </w:r>
+    </w:p>
+    <w:tbl>
+      <w:tblPr>
+        <w:tblStyle w:val="TableGrid8"/>
+        <w:tblW w:w="0" w:type="auto"/>
+        <w:tblLook w:val="0020" w:firstRow="1" w:lastRow="0" w:firstColumn="0" w:lastColumn="0" w:noHBand="0" w:noVBand="0"/>
+      </w:tblPr>
+      <w:tblGrid>
+        <w:gridCol w:w="1773"/>
+        <w:gridCol w:w="1530"/>
+        <w:gridCol w:w="2006"/>
+        <w:gridCol w:w="1667"/>
+        <w:gridCol w:w="2430"/>
+      </w:tblGrid>
+      <w:tr>
+        <w:trPr>
+          <w:cnfStyle w:val="100000000000" w:firstRow="1" w:lastRow="0" w:firstColumn="0" w:lastColumn="0" w:oddVBand="0" w:evenVBand="0" w:oddHBand="0" w:evenHBand="0" w:firstRowFirstColumn="0" w:firstRowLastColumn="0" w:lastRowFirstColumn="0" w:lastRowLastColumn="0"/>
+        </w:trPr>
+        <w:tc>
+          <w:tcPr>
+            <w:tcW w:w="1773" w:type="dxa"/>
+          </w:tcPr>
+          <w:p>
+            <w:pPr>
+              <w:rPr>
+                <w:rFonts w:ascii="Arial" w:hAnsi="Arial" w:cs="Arial"/>
+              </w:rPr>
+            </w:pPr>
+            <w:r>
+              <w:rPr>
+                <w:rFonts w:ascii="Arial" w:hAnsi="Arial" w:cs="Arial"/>
+              </w:rPr>
+              <w:t>Date/Time</w:t>
+            </w:r>
+          </w:p>
+        </w:tc>
+        <w:tc>
+          <w:tcPr>
+            <w:tcW w:w="1530" w:type="dxa"/>
+          </w:tcPr>
+          <w:p>
+            <w:pPr>
+              <w:rPr>
+                <w:rFonts w:ascii="Arial" w:hAnsi="Arial" w:cs="Arial"/>
+              </w:rPr>
+            </w:pPr>
+            <w:r>
+              <w:rPr>
+                <w:rFonts w:ascii="Arial" w:hAnsi="Arial" w:cs="Arial"/>
+              </w:rPr>
+              <w:t>Tester</w:t>
+            </w:r>
+          </w:p>
+        </w:tc>
+        <w:tc>
+          <w:tcPr>
+            <w:tcW w:w="2006" w:type="dxa"/>
+          </w:tcPr>
+          <w:p>
+            <w:pPr>
+              <w:rPr>
+                <w:rFonts w:ascii="Arial" w:hAnsi="Arial" w:cs="Arial"/>
+              </w:rPr>
+            </w:pPr>
+            <w:r>
+              <w:rPr>
+                <w:rFonts w:ascii="Arial" w:hAnsi="Arial" w:cs="Arial"/>
+              </w:rPr>
+              <w:t>Test ID</w:t>
+            </w:r>
+          </w:p>
+        </w:tc>
+        <w:tc>
+          <w:tcPr>
+            <w:tcW w:w="1667" w:type="dxa"/>
+          </w:tcPr>
+          <w:p>
+            <w:pPr>
+              <w:rPr>
+                <w:rFonts w:ascii="Arial" w:hAnsi="Arial" w:cs="Arial"/>
+              </w:rPr>
+            </w:pPr>
+            <w:r>
+              <w:rPr>
+                <w:rFonts w:ascii="Arial" w:hAnsi="Arial" w:cs="Arial"/>
+              </w:rPr>
+              <w:t>Test Phase</w:t>
+            </w:r>
+          </w:p>
+        </w:tc>
+        <w:tc>
+          <w:tcPr>
+            <w:tcW w:w="2430" w:type="dxa"/>
+          </w:tcPr>
+          <w:p>
+            <w:pPr>
+              <w:rPr>
+                <w:rFonts w:ascii="Arial" w:hAnsi="Arial" w:cs="Arial"/>
+              </w:rPr>
+            </w:pPr>
+            <w:r>
+              <w:rPr>
+                <w:rFonts w:ascii="Arial" w:hAnsi="Arial" w:cs="Arial"/>
+              </w:rPr>
+              <w:t>Status</w:t>
+            </w:r>
+          </w:p>
+        </w:tc>
+      </w:tr>
+      <w:tr>
+        <w:tc>
+          <w:tcPr>
+            <w:tcW w:w="1773" w:type="dxa"/>
+          </w:tcPr>
+          <w:p>
+            <w:pPr>
+              <w:rPr>
+                <w:rFonts w:ascii="Arial" w:hAnsi="Arial" w:cs="Arial"/>
+              </w:rPr>
+            </w:pPr>
+            <w:r>
+              <w:rPr>
+                <w:rFonts w:ascii="Arial" w:hAnsi="Arial" w:cs="Arial"/>
+              </w:rPr>
+              <w:t>13/10/2017 10:00 pm</w:t>
+            </w:r>
+          </w:p>
+        </w:tc>
+        <w:tc>
+          <w:tcPr>
+            <w:tcW w:w="1530" w:type="dxa"/>
+          </w:tcPr>
+          <w:p>
+            <w:pPr>
+              <w:rPr>
+                <w:rFonts w:ascii="Arial" w:hAnsi="Arial" w:cs="Arial"/>
+              </w:rPr>
+            </w:pPr>
+            <w:r>
+              <w:rPr>
+                <w:rFonts w:ascii="Arial" w:hAnsi="Arial" w:cs="Arial"/>
+              </w:rPr>
+              <w:t>Binaya</w:t>
+            </w:r>
+          </w:p>
+        </w:tc>
+        <w:tc>
+          <w:tcPr>
+            <w:tcW w:w="2006" w:type="dxa"/>
+          </w:tcPr>
+          <w:p>
+            <w:pPr>
+              <w:rPr>
+                <w:rFonts w:ascii="Arial" w:hAnsi="Arial" w:cs="Arial"/>
+              </w:rPr>
+            </w:pPr>
+            <w:r>
+              <w:rPr>
+                <w:rFonts w:ascii="Arial" w:hAnsi="Arial" w:cs="Arial"/>
+              </w:rPr>
+              <w:t>WinLoseratiotest</w:t>
+            </w:r>
+            <w:bookmarkStart w:id="3" w:name="_GoBack"/>
+            <w:bookmarkEnd w:id="3"/>
+          </w:p>
+        </w:tc>
+        <w:tc>
+          <w:tcPr>
+            <w:tcW w:w="1667" w:type="dxa"/>
+          </w:tcPr>
+          <w:p>
+            <w:pPr>
+              <w:rPr>
+                <w:rFonts w:ascii="Arial" w:hAnsi="Arial" w:cs="Arial"/>
+              </w:rPr>
+            </w:pPr>
+            <w:r>
+              <w:rPr>
+                <w:rFonts w:ascii="Arial" w:hAnsi="Arial" w:cs="Arial"/>
+              </w:rPr>
+              <w:t>System Cycle 1</w:t>
+            </w:r>
+          </w:p>
+        </w:tc>
+        <w:tc>
+          <w:tcPr>
+            <w:tcW w:w="2430" w:type="dxa"/>
+          </w:tcPr>
+          <w:p>
+            <w:pPr>
+              <w:rPr>
+                <w:rFonts w:ascii="Arial" w:hAnsi="Arial" w:cs="Arial"/>
+              </w:rPr>
+            </w:pPr>
+            <w:r>
+              <w:rPr>
+                <w:rFonts w:ascii="Arial" w:hAnsi="Arial" w:cs="Arial"/>
+              </w:rPr>
+              <w:t>Fails</w:t>
+            </w:r>
+          </w:p>
+        </w:tc>
+      </w:tr>
+    </w:tbl>
+    <w:p>
+      <w:pPr>
+        <w:rPr>
+          <w:rFonts w:ascii="Arial" w:hAnsi="Arial" w:cs="Arial"/>
+          <w:b/>
+        </w:rPr>
+      </w:pPr>
+    </w:p>
+    <w:p>
+      <w:pPr>
+        <w:rPr>
+          <w:rFonts w:ascii="Arial" w:hAnsi="Arial" w:cs="Arial"/>
+          <w:b/>
+        </w:rPr>
+      </w:pPr>
+    </w:p>
+    <w:p>
+      <w:pPr>
+        <w:rPr>
+          <w:rFonts w:ascii="Arial" w:hAnsi="Arial" w:cs="Arial"/>
+        </w:rPr>
+      </w:pPr>
+    </w:p>
     <w:p>
       <w:pPr>
         <w:rPr>
@@ -3356,7 +4102,7 @@
   <w:abstractNum w:abstractNumId="4">
     <w:nsid w:val="32D14055"/>
     <w:multiLevelType w:val="hybridMultilevel"/>
-    <w:tmpl w:val="88AA64C8"/>
+    <w:tmpl w:val="DA964B86"/>
     <w:lvl w:ilvl="0" w:tplc="04090001">
       <w:start w:val="1"/>
       <w:numFmt w:val="bullet"/>

</xml_diff>

<commit_message>
Added bug 4 Dice value not updated UAT
</commit_message>
<xml_diff>
--- a/Documentation/UAT_Bug_Report_Test_Case.docx
+++ b/Documentation/UAT_Bug_Report_Test_Case.docx
@@ -3486,6 +3486,864 @@
               </w:rPr>
               <w:t>WinLoseratiotest</w:t>
             </w:r>
+          </w:p>
+        </w:tc>
+        <w:tc>
+          <w:tcPr>
+            <w:tcW w:w="1667" w:type="dxa"/>
+          </w:tcPr>
+          <w:p>
+            <w:pPr>
+              <w:rPr>
+                <w:rFonts w:ascii="Arial" w:hAnsi="Arial" w:cs="Arial"/>
+              </w:rPr>
+            </w:pPr>
+            <w:r>
+              <w:rPr>
+                <w:rFonts w:ascii="Arial" w:hAnsi="Arial" w:cs="Arial"/>
+              </w:rPr>
+              <w:t>System Cycle 1</w:t>
+            </w:r>
+          </w:p>
+        </w:tc>
+        <w:tc>
+          <w:tcPr>
+            <w:tcW w:w="2430" w:type="dxa"/>
+          </w:tcPr>
+          <w:p>
+            <w:pPr>
+              <w:rPr>
+                <w:rFonts w:ascii="Arial" w:hAnsi="Arial" w:cs="Arial"/>
+              </w:rPr>
+            </w:pPr>
+            <w:r>
+              <w:rPr>
+                <w:rFonts w:ascii="Arial" w:hAnsi="Arial" w:cs="Arial"/>
+              </w:rPr>
+              <w:t>Fails</w:t>
+            </w:r>
+          </w:p>
+        </w:tc>
+      </w:tr>
+    </w:tbl>
+    <w:p>
+      <w:pPr>
+        <w:rPr>
+          <w:rFonts w:ascii="Arial" w:hAnsi="Arial" w:cs="Arial"/>
+          <w:b/>
+        </w:rPr>
+      </w:pPr>
+    </w:p>
+    <w:p>
+      <w:pPr>
+        <w:rPr>
+          <w:rFonts w:ascii="Arial" w:hAnsi="Arial" w:cs="Arial"/>
+          <w:b/>
+        </w:rPr>
+      </w:pPr>
+    </w:p>
+    <w:p>
+      <w:pPr>
+        <w:rPr>
+          <w:rFonts w:ascii="Arial" w:hAnsi="Arial" w:cs="Arial"/>
+        </w:rPr>
+      </w:pPr>
+    </w:p>
+    <w:p>
+      <w:pPr>
+        <w:rPr>
+          <w:rFonts w:ascii="Arial" w:hAnsi="Arial" w:cs="Arial"/>
+        </w:rPr>
+      </w:pPr>
+      <w:r>
+        <w:rPr>
+          <w:rFonts w:ascii="Arial" w:hAnsi="Arial" w:cs="Arial"/>
+        </w:rPr>
+        <w:br w:type="page"/>
+      </w:r>
+    </w:p>
+    <w:p>
+      <w:pPr>
+        <w:pStyle w:val="Heading2"/>
+        <w:rPr>
+          <w:rFonts w:ascii="Arial" w:hAnsi="Arial" w:cs="Arial"/>
+          <w:color w:val="auto"/>
+        </w:rPr>
+      </w:pPr>
+      <w:r>
+        <w:rPr>
+          <w:rFonts w:ascii="Arial" w:hAnsi="Arial" w:cs="Arial"/>
+          <w:color w:val="auto"/>
+        </w:rPr>
+        <w:lastRenderedPageBreak/>
+        <w:t>Script 4</w:t>
+      </w:r>
+      <w:r>
+        <w:rPr>
+          <w:rFonts w:ascii="Arial" w:hAnsi="Arial" w:cs="Arial"/>
+          <w:color w:val="auto"/>
+        </w:rPr>
+        <w:t xml:space="preserve">: Bug </w:t>
+      </w:r>
+      <w:r>
+        <w:rPr>
+          <w:rFonts w:ascii="Arial" w:hAnsi="Arial" w:cs="Arial"/>
+          <w:color w:val="auto"/>
+        </w:rPr>
+        <w:t xml:space="preserve">- </w:t>
+      </w:r>
+      <w:r>
+        <w:rPr>
+          <w:rFonts w:ascii="Arial" w:hAnsi="Arial" w:cs="Arial"/>
+          <w:color w:val="auto"/>
+        </w:rPr>
+        <w:t>Combination of three symbols never changes, first combination of symbols is repeated through the whole game.</w:t>
+      </w:r>
+    </w:p>
+    <w:p>
+      <w:pPr>
+        <w:pStyle w:val="Heading3"/>
+        <w:rPr>
+          <w:rFonts w:ascii="Arial" w:hAnsi="Arial" w:cs="Arial"/>
+          <w:color w:val="auto"/>
+        </w:rPr>
+      </w:pPr>
+      <w:r>
+        <w:rPr>
+          <w:rFonts w:ascii="Arial" w:hAnsi="Arial" w:cs="Arial"/>
+          <w:color w:val="auto"/>
+        </w:rPr>
+        <w:t>Script Description</w:t>
+      </w:r>
+    </w:p>
+    <w:p>
+      <w:pPr>
+        <w:rPr>
+          <w:rFonts w:ascii="Arial" w:hAnsi="Arial" w:cs="Arial"/>
+        </w:rPr>
+      </w:pPr>
+      <w:r>
+        <w:rPr>
+          <w:rFonts w:ascii="Arial" w:hAnsi="Arial" w:cs="Arial"/>
+        </w:rPr>
+        <w:t>At each turn, the three random symbols are not updated</w:t>
+      </w:r>
+    </w:p>
+    <w:p>
+      <w:pPr>
+        <w:pStyle w:val="Heading3"/>
+        <w:rPr>
+          <w:rFonts w:ascii="Arial" w:hAnsi="Arial" w:cs="Arial"/>
+          <w:color w:val="auto"/>
+        </w:rPr>
+      </w:pPr>
+      <w:r>
+        <w:rPr>
+          <w:rFonts w:ascii="Arial" w:hAnsi="Arial" w:cs="Arial"/>
+          <w:color w:val="auto"/>
+        </w:rPr>
+        <w:t>Testing Requirements</w:t>
+      </w:r>
+    </w:p>
+    <w:p>
+      <w:pPr>
+        <w:rPr>
+          <w:rFonts w:ascii="Arial" w:hAnsi="Arial" w:cs="Arial"/>
+        </w:rPr>
+      </w:pPr>
+      <w:r>
+        <w:rPr>
+          <w:rFonts w:ascii="Arial" w:hAnsi="Arial" w:cs="Arial"/>
+        </w:rPr>
+        <w:t xml:space="preserve">In the game, at each turn as long as player can bet, the </w:t>
+      </w:r>
+      <w:r>
+        <w:rPr>
+          <w:rFonts w:ascii="Arial" w:hAnsi="Arial" w:cs="Arial"/>
+        </w:rPr>
+        <w:t>symbols selected randomly are</w:t>
+      </w:r>
+      <w:r>
+        <w:rPr>
+          <w:rFonts w:ascii="Arial" w:hAnsi="Arial" w:cs="Arial"/>
+        </w:rPr>
+        <w:t xml:space="preserve"> same after initial setup.</w:t>
+      </w:r>
+    </w:p>
+    <w:p>
+      <w:pPr>
+        <w:pStyle w:val="Heading3"/>
+        <w:rPr>
+          <w:rFonts w:ascii="Arial" w:hAnsi="Arial" w:cs="Arial"/>
+          <w:color w:val="auto"/>
+        </w:rPr>
+      </w:pPr>
+      <w:r>
+        <w:rPr>
+          <w:rFonts w:ascii="Arial" w:hAnsi="Arial" w:cs="Arial"/>
+          <w:color w:val="auto"/>
+        </w:rPr>
+        <w:t>Setup</w:t>
+      </w:r>
+    </w:p>
+    <w:p>
+      <w:pPr>
+        <w:pStyle w:val="ListParagraph"/>
+        <w:numPr>
+          <w:ilvl w:val="0"/>
+          <w:numId w:val="8"/>
+        </w:numPr>
+        <w:rPr>
+          <w:rFonts w:ascii="Arial" w:hAnsi="Arial" w:cs="Arial"/>
+        </w:rPr>
+      </w:pPr>
+      <w:r>
+        <w:rPr>
+          <w:rFonts w:ascii="Arial" w:hAnsi="Arial" w:cs="Arial"/>
+        </w:rPr>
+        <w:t>Game should be started</w:t>
+      </w:r>
+    </w:p>
+    <w:p>
+      <w:pPr>
+        <w:pStyle w:val="ListParagraph"/>
+        <w:numPr>
+          <w:ilvl w:val="0"/>
+          <w:numId w:val="8"/>
+        </w:numPr>
+        <w:rPr>
+          <w:rFonts w:ascii="Arial" w:hAnsi="Arial" w:cs="Arial"/>
+        </w:rPr>
+      </w:pPr>
+      <w:r>
+        <w:rPr>
+          <w:rFonts w:ascii="Arial" w:hAnsi="Arial" w:cs="Arial"/>
+        </w:rPr>
+        <w:t>Player should have balance to bet</w:t>
+      </w:r>
+    </w:p>
+    <w:p>
+      <w:pPr>
+        <w:pStyle w:val="ListParagraph"/>
+        <w:numPr>
+          <w:ilvl w:val="0"/>
+          <w:numId w:val="8"/>
+        </w:numPr>
+        <w:rPr>
+          <w:rFonts w:ascii="Arial" w:hAnsi="Arial" w:cs="Arial"/>
+        </w:rPr>
+      </w:pPr>
+      <w:r>
+        <w:rPr>
+          <w:rFonts w:ascii="Arial" w:hAnsi="Arial" w:cs="Arial"/>
+        </w:rPr>
+        <w:t xml:space="preserve">Turn should be repeated until the balance is low or </w:t>
+      </w:r>
+      <w:r>
+        <w:rPr>
+          <w:rFonts w:ascii="Arial" w:hAnsi="Arial" w:cs="Arial"/>
+        </w:rPr>
+        <w:t>reaches</w:t>
+      </w:r>
+      <w:r>
+        <w:rPr>
+          <w:rFonts w:ascii="Arial" w:hAnsi="Arial" w:cs="Arial"/>
+        </w:rPr>
+        <w:t xml:space="preserve"> maximum limit</w:t>
+      </w:r>
+    </w:p>
+    <w:p>
+      <w:pPr>
+        <w:pStyle w:val="Heading3"/>
+        <w:rPr>
+          <w:rFonts w:ascii="Arial" w:hAnsi="Arial" w:cs="Arial"/>
+          <w:color w:val="auto"/>
+        </w:rPr>
+      </w:pPr>
+      <w:r>
+        <w:rPr>
+          <w:rFonts w:ascii="Arial" w:hAnsi="Arial" w:cs="Arial"/>
+          <w:color w:val="auto"/>
+        </w:rPr>
+        <w:t>Tear Down</w:t>
+      </w:r>
+    </w:p>
+    <w:p>
+      <w:pPr>
+        <w:pStyle w:val="ListParagraph"/>
+        <w:numPr>
+          <w:ilvl w:val="0"/>
+          <w:numId w:val="8"/>
+        </w:numPr>
+        <w:rPr>
+          <w:rFonts w:ascii="Arial" w:hAnsi="Arial" w:cs="Arial"/>
+        </w:rPr>
+      </w:pPr>
+      <w:r>
+        <w:rPr>
+          <w:rFonts w:ascii="Arial" w:hAnsi="Arial" w:cs="Arial"/>
+        </w:rPr>
+        <w:t>At each turn, the three symbols should be updated</w:t>
+      </w:r>
+    </w:p>
+    <w:p>
+      <w:pPr>
+        <w:rPr>
+          <w:rFonts w:ascii="Arial" w:hAnsi="Arial" w:cs="Arial"/>
+        </w:rPr>
+      </w:pPr>
+    </w:p>
+    <w:p>
+      <w:pPr>
+        <w:pStyle w:val="Heading3"/>
+        <w:rPr>
+          <w:rFonts w:ascii="Arial" w:hAnsi="Arial" w:cs="Arial"/>
+          <w:color w:val="auto"/>
+        </w:rPr>
+      </w:pPr>
+      <w:r>
+        <w:rPr>
+          <w:rFonts w:ascii="Arial" w:hAnsi="Arial" w:cs="Arial"/>
+          <w:color w:val="auto"/>
+        </w:rPr>
+        <w:t>Script Steps</w:t>
+      </w:r>
+    </w:p>
+    <w:tbl>
+      <w:tblPr>
+        <w:tblW w:w="8708" w:type="dxa"/>
+        <w:tblBorders>
+          <w:top w:val="single" w:sz="6" w:space="0" w:color="000080"/>
+          <w:left w:val="single" w:sz="6" w:space="0" w:color="000080"/>
+          <w:bottom w:val="single" w:sz="6" w:space="0" w:color="000080"/>
+          <w:right w:val="single" w:sz="6" w:space="0" w:color="000080"/>
+          <w:insideH w:val="single" w:sz="6" w:space="0" w:color="000080"/>
+          <w:insideV w:val="single" w:sz="6" w:space="0" w:color="000080"/>
+        </w:tblBorders>
+        <w:tblLayout w:type="fixed"/>
+        <w:tblLook w:val="00A0" w:firstRow="1" w:lastRow="0" w:firstColumn="1" w:lastColumn="0" w:noHBand="0" w:noVBand="0"/>
+      </w:tblPr>
+      <w:tblGrid>
+        <w:gridCol w:w="738"/>
+        <w:gridCol w:w="3416"/>
+        <w:gridCol w:w="3795"/>
+        <w:gridCol w:w="759"/>
+      </w:tblGrid>
+      <w:tr>
+        <w:trPr>
+          <w:tblHeader/>
+        </w:trPr>
+        <w:tc>
+          <w:tcPr>
+            <w:tcW w:w="738" w:type="dxa"/>
+            <w:shd w:val="solid" w:color="000080" w:fill="FFFFFF"/>
+          </w:tcPr>
+          <w:p>
+            <w:pPr>
+              <w:jc w:val="center"/>
+              <w:rPr>
+                <w:rFonts w:ascii="Arial" w:hAnsi="Arial" w:cs="Arial"/>
+                <w:b/>
+                <w:bCs/>
+                <w:color w:val="FFFFFF"/>
+              </w:rPr>
+            </w:pPr>
+            <w:r>
+              <w:rPr>
+                <w:rFonts w:ascii="Arial" w:hAnsi="Arial" w:cs="Arial"/>
+                <w:b/>
+                <w:bCs/>
+                <w:color w:val="FFFFFF"/>
+              </w:rPr>
+              <w:t>Step #</w:t>
+            </w:r>
+          </w:p>
+        </w:tc>
+        <w:tc>
+          <w:tcPr>
+            <w:tcW w:w="3416" w:type="dxa"/>
+            <w:shd w:val="solid" w:color="000080" w:fill="FFFFFF"/>
+          </w:tcPr>
+          <w:p>
+            <w:pPr>
+              <w:jc w:val="center"/>
+              <w:rPr>
+                <w:rFonts w:ascii="Arial" w:hAnsi="Arial" w:cs="Arial"/>
+                <w:b/>
+                <w:bCs/>
+                <w:color w:val="FFFFFF"/>
+              </w:rPr>
+            </w:pPr>
+            <w:r>
+              <w:rPr>
+                <w:rFonts w:ascii="Arial" w:hAnsi="Arial" w:cs="Arial"/>
+                <w:b/>
+                <w:bCs/>
+                <w:color w:val="FFFFFF"/>
+              </w:rPr>
+              <w:t>Test Action</w:t>
+            </w:r>
+          </w:p>
+        </w:tc>
+        <w:tc>
+          <w:tcPr>
+            <w:tcW w:w="3795" w:type="dxa"/>
+            <w:shd w:val="solid" w:color="000080" w:fill="FFFFFF"/>
+          </w:tcPr>
+          <w:p>
+            <w:pPr>
+              <w:jc w:val="center"/>
+              <w:rPr>
+                <w:rFonts w:ascii="Arial" w:hAnsi="Arial" w:cs="Arial"/>
+                <w:b/>
+                <w:bCs/>
+                <w:color w:val="FFFFFF"/>
+              </w:rPr>
+            </w:pPr>
+            <w:r>
+              <w:rPr>
+                <w:rFonts w:ascii="Arial" w:hAnsi="Arial" w:cs="Arial"/>
+                <w:b/>
+                <w:bCs/>
+                <w:color w:val="FFFFFF"/>
+              </w:rPr>
+              <w:t>Expected Results</w:t>
+            </w:r>
+          </w:p>
+        </w:tc>
+        <w:tc>
+          <w:tcPr>
+            <w:tcW w:w="759" w:type="dxa"/>
+            <w:shd w:val="solid" w:color="000080" w:fill="FFFFFF"/>
+          </w:tcPr>
+          <w:p>
+            <w:pPr>
+              <w:jc w:val="center"/>
+              <w:rPr>
+                <w:rFonts w:ascii="Arial" w:hAnsi="Arial" w:cs="Arial"/>
+                <w:b/>
+                <w:bCs/>
+                <w:color w:val="FFFFFF"/>
+              </w:rPr>
+            </w:pPr>
+            <w:r>
+              <w:rPr>
+                <w:rFonts w:ascii="Arial" w:hAnsi="Arial" w:cs="Arial"/>
+                <w:b/>
+                <w:bCs/>
+                <w:color w:val="FFFFFF"/>
+              </w:rPr>
+              <w:t>Pass/ Fail</w:t>
+            </w:r>
+          </w:p>
+        </w:tc>
+      </w:tr>
+      <w:tr>
+        <w:tc>
+          <w:tcPr>
+            <w:tcW w:w="738" w:type="dxa"/>
+          </w:tcPr>
+          <w:p>
+            <w:pPr>
+              <w:rPr>
+                <w:rFonts w:ascii="Arial" w:hAnsi="Arial" w:cs="Arial"/>
+              </w:rPr>
+            </w:pPr>
+            <w:r>
+              <w:rPr>
+                <w:rFonts w:ascii="Arial" w:hAnsi="Arial" w:cs="Arial"/>
+              </w:rPr>
+              <w:t>1</w:t>
+            </w:r>
+          </w:p>
+        </w:tc>
+        <w:tc>
+          <w:tcPr>
+            <w:tcW w:w="3416" w:type="dxa"/>
+          </w:tcPr>
+          <w:p>
+            <w:pPr>
+              <w:rPr>
+                <w:rFonts w:ascii="Arial" w:hAnsi="Arial" w:cs="Arial"/>
+              </w:rPr>
+            </w:pPr>
+            <w:r>
+              <w:rPr>
+                <w:rFonts w:ascii="Arial" w:hAnsi="Arial" w:cs="Arial"/>
+              </w:rPr>
+              <w:t>Start the game</w:t>
+            </w:r>
+          </w:p>
+        </w:tc>
+        <w:tc>
+          <w:tcPr>
+            <w:tcW w:w="3795" w:type="dxa"/>
+          </w:tcPr>
+          <w:p>
+            <w:pPr>
+              <w:rPr>
+                <w:rFonts w:ascii="Arial" w:hAnsi="Arial" w:cs="Arial"/>
+              </w:rPr>
+            </w:pPr>
+            <w:r>
+              <w:rPr>
+                <w:rFonts w:ascii="Arial" w:hAnsi="Arial" w:cs="Arial"/>
+              </w:rPr>
+              <w:t>Initial setup must be done to start the game</w:t>
+            </w:r>
+          </w:p>
+        </w:tc>
+        <w:tc>
+          <w:tcPr>
+            <w:tcW w:w="759" w:type="dxa"/>
+          </w:tcPr>
+          <w:p>
+            <w:pPr>
+              <w:rPr>
+                <w:rFonts w:ascii="Arial" w:hAnsi="Arial" w:cs="Arial"/>
+              </w:rPr>
+            </w:pPr>
+            <w:r>
+              <w:rPr>
+                <w:rFonts w:ascii="Arial" w:hAnsi="Arial" w:cs="Arial"/>
+              </w:rPr>
+              <w:t>Pass</w:t>
+            </w:r>
+          </w:p>
+        </w:tc>
+      </w:tr>
+      <w:tr>
+        <w:tc>
+          <w:tcPr>
+            <w:tcW w:w="738" w:type="dxa"/>
+          </w:tcPr>
+          <w:p>
+            <w:pPr>
+              <w:rPr>
+                <w:rFonts w:ascii="Arial" w:hAnsi="Arial" w:cs="Arial"/>
+              </w:rPr>
+            </w:pPr>
+            <w:r>
+              <w:rPr>
+                <w:rFonts w:ascii="Arial" w:hAnsi="Arial" w:cs="Arial"/>
+              </w:rPr>
+              <w:t>2</w:t>
+            </w:r>
+          </w:p>
+        </w:tc>
+        <w:tc>
+          <w:tcPr>
+            <w:tcW w:w="3416" w:type="dxa"/>
+          </w:tcPr>
+          <w:p>
+            <w:pPr>
+              <w:rPr>
+                <w:rFonts w:ascii="Arial" w:hAnsi="Arial" w:cs="Arial"/>
+              </w:rPr>
+            </w:pPr>
+            <w:r>
+              <w:rPr>
+                <w:rFonts w:ascii="Arial" w:hAnsi="Arial" w:cs="Arial"/>
+              </w:rPr>
+              <w:t>If user has balance to play, do new turn</w:t>
+            </w:r>
+          </w:p>
+        </w:tc>
+        <w:tc>
+          <w:tcPr>
+            <w:tcW w:w="3795" w:type="dxa"/>
+          </w:tcPr>
+          <w:p>
+            <w:pPr>
+              <w:rPr>
+                <w:rFonts w:ascii="Arial" w:hAnsi="Arial" w:cs="Arial"/>
+              </w:rPr>
+            </w:pPr>
+            <w:r>
+              <w:rPr>
+                <w:rFonts w:ascii="Arial" w:hAnsi="Arial" w:cs="Arial"/>
+              </w:rPr>
+              <w:t>Player should have the balance greater than zero and should not have reached the maximum limit</w:t>
+            </w:r>
+          </w:p>
+        </w:tc>
+        <w:tc>
+          <w:tcPr>
+            <w:tcW w:w="759" w:type="dxa"/>
+          </w:tcPr>
+          <w:p>
+            <w:pPr>
+              <w:rPr>
+                <w:rFonts w:ascii="Arial" w:hAnsi="Arial" w:cs="Arial"/>
+              </w:rPr>
+            </w:pPr>
+            <w:r>
+              <w:rPr>
+                <w:rFonts w:ascii="Arial" w:hAnsi="Arial" w:cs="Arial"/>
+              </w:rPr>
+              <w:t>Pass</w:t>
+            </w:r>
+          </w:p>
+        </w:tc>
+      </w:tr>
+      <w:tr>
+        <w:tc>
+          <w:tcPr>
+            <w:tcW w:w="738" w:type="dxa"/>
+          </w:tcPr>
+          <w:p>
+            <w:pPr>
+              <w:rPr>
+                <w:rFonts w:ascii="Arial" w:hAnsi="Arial" w:cs="Arial"/>
+              </w:rPr>
+            </w:pPr>
+            <w:r>
+              <w:rPr>
+                <w:rFonts w:ascii="Arial" w:hAnsi="Arial" w:cs="Arial"/>
+              </w:rPr>
+              <w:t>3</w:t>
+            </w:r>
+          </w:p>
+        </w:tc>
+        <w:tc>
+          <w:tcPr>
+            <w:tcW w:w="3416" w:type="dxa"/>
+          </w:tcPr>
+          <w:p>
+            <w:pPr>
+              <w:rPr>
+                <w:rFonts w:ascii="Arial" w:hAnsi="Arial" w:cs="Arial"/>
+              </w:rPr>
+            </w:pPr>
+            <w:r>
+              <w:rPr>
+                <w:rFonts w:ascii="Arial" w:hAnsi="Arial" w:cs="Arial"/>
+              </w:rPr>
+              <w:t>At each turn generate and display new combination of symbols</w:t>
+            </w:r>
+          </w:p>
+        </w:tc>
+        <w:tc>
+          <w:tcPr>
+            <w:tcW w:w="3795" w:type="dxa"/>
+          </w:tcPr>
+          <w:p>
+            <w:pPr>
+              <w:rPr>
+                <w:rFonts w:ascii="Arial" w:hAnsi="Arial" w:cs="Arial"/>
+              </w:rPr>
+            </w:pPr>
+            <w:r>
+              <w:rPr>
+                <w:rFonts w:ascii="Arial" w:hAnsi="Arial" w:cs="Arial"/>
+              </w:rPr>
+              <w:t>At each turn the symbols should have been updated.</w:t>
+            </w:r>
+          </w:p>
+        </w:tc>
+        <w:tc>
+          <w:tcPr>
+            <w:tcW w:w="759" w:type="dxa"/>
+          </w:tcPr>
+          <w:p>
+            <w:pPr>
+              <w:rPr>
+                <w:rFonts w:ascii="Arial" w:hAnsi="Arial" w:cs="Arial"/>
+              </w:rPr>
+            </w:pPr>
+            <w:r>
+              <w:rPr>
+                <w:rFonts w:ascii="Arial" w:hAnsi="Arial" w:cs="Arial"/>
+              </w:rPr>
+              <w:t>Fail</w:t>
+            </w:r>
+          </w:p>
+        </w:tc>
+      </w:tr>
+    </w:tbl>
+    <w:p>
+      <w:pPr>
+        <w:pStyle w:val="Heading3"/>
+        <w:rPr>
+          <w:rFonts w:ascii="Arial" w:hAnsi="Arial" w:cs="Arial"/>
+          <w:color w:val="auto"/>
+        </w:rPr>
+      </w:pPr>
+      <w:r>
+        <w:rPr>
+          <w:rFonts w:ascii="Arial" w:hAnsi="Arial" w:cs="Arial"/>
+          <w:color w:val="auto"/>
+        </w:rPr>
+        <w:t>Test Execution</w:t>
+      </w:r>
+    </w:p>
+    <w:tbl>
+      <w:tblPr>
+        <w:tblStyle w:val="TableGrid8"/>
+        <w:tblW w:w="0" w:type="auto"/>
+        <w:tblLook w:val="0020" w:firstRow="1" w:lastRow="0" w:firstColumn="0" w:lastColumn="0" w:noHBand="0" w:noVBand="0"/>
+      </w:tblPr>
+      <w:tblGrid>
+        <w:gridCol w:w="1773"/>
+        <w:gridCol w:w="1530"/>
+        <w:gridCol w:w="2162"/>
+        <w:gridCol w:w="1667"/>
+        <w:gridCol w:w="2430"/>
+      </w:tblGrid>
+      <w:tr>
+        <w:trPr>
+          <w:cnfStyle w:val="100000000000" w:firstRow="1" w:lastRow="0" w:firstColumn="0" w:lastColumn="0" w:oddVBand="0" w:evenVBand="0" w:oddHBand="0" w:evenHBand="0" w:firstRowFirstColumn="0" w:firstRowLastColumn="0" w:lastRowFirstColumn="0" w:lastRowLastColumn="0"/>
+        </w:trPr>
+        <w:tc>
+          <w:tcPr>
+            <w:tcW w:w="1773" w:type="dxa"/>
+          </w:tcPr>
+          <w:p>
+            <w:pPr>
+              <w:rPr>
+                <w:rFonts w:ascii="Arial" w:hAnsi="Arial" w:cs="Arial"/>
+              </w:rPr>
+            </w:pPr>
+            <w:r>
+              <w:rPr>
+                <w:rFonts w:ascii="Arial" w:hAnsi="Arial" w:cs="Arial"/>
+              </w:rPr>
+              <w:t>Date/Time</w:t>
+            </w:r>
+          </w:p>
+        </w:tc>
+        <w:tc>
+          <w:tcPr>
+            <w:tcW w:w="1530" w:type="dxa"/>
+          </w:tcPr>
+          <w:p>
+            <w:pPr>
+              <w:rPr>
+                <w:rFonts w:ascii="Arial" w:hAnsi="Arial" w:cs="Arial"/>
+              </w:rPr>
+            </w:pPr>
+            <w:r>
+              <w:rPr>
+                <w:rFonts w:ascii="Arial" w:hAnsi="Arial" w:cs="Arial"/>
+              </w:rPr>
+              <w:t>Tester</w:t>
+            </w:r>
+          </w:p>
+        </w:tc>
+        <w:tc>
+          <w:tcPr>
+            <w:tcW w:w="2006" w:type="dxa"/>
+          </w:tcPr>
+          <w:p>
+            <w:pPr>
+              <w:rPr>
+                <w:rFonts w:ascii="Arial" w:hAnsi="Arial" w:cs="Arial"/>
+              </w:rPr>
+            </w:pPr>
+            <w:r>
+              <w:rPr>
+                <w:rFonts w:ascii="Arial" w:hAnsi="Arial" w:cs="Arial"/>
+              </w:rPr>
+              <w:t>Test ID</w:t>
+            </w:r>
+          </w:p>
+        </w:tc>
+        <w:tc>
+          <w:tcPr>
+            <w:tcW w:w="1667" w:type="dxa"/>
+          </w:tcPr>
+          <w:p>
+            <w:pPr>
+              <w:rPr>
+                <w:rFonts w:ascii="Arial" w:hAnsi="Arial" w:cs="Arial"/>
+              </w:rPr>
+            </w:pPr>
+            <w:r>
+              <w:rPr>
+                <w:rFonts w:ascii="Arial" w:hAnsi="Arial" w:cs="Arial"/>
+              </w:rPr>
+              <w:t>Test Phase</w:t>
+            </w:r>
+          </w:p>
+        </w:tc>
+        <w:tc>
+          <w:tcPr>
+            <w:tcW w:w="2430" w:type="dxa"/>
+          </w:tcPr>
+          <w:p>
+            <w:pPr>
+              <w:rPr>
+                <w:rFonts w:ascii="Arial" w:hAnsi="Arial" w:cs="Arial"/>
+              </w:rPr>
+            </w:pPr>
+            <w:r>
+              <w:rPr>
+                <w:rFonts w:ascii="Arial" w:hAnsi="Arial" w:cs="Arial"/>
+              </w:rPr>
+              <w:t>Status</w:t>
+            </w:r>
+          </w:p>
+        </w:tc>
+      </w:tr>
+      <w:tr>
+        <w:tc>
+          <w:tcPr>
+            <w:tcW w:w="1773" w:type="dxa"/>
+          </w:tcPr>
+          <w:p>
+            <w:pPr>
+              <w:rPr>
+                <w:rFonts w:ascii="Arial" w:hAnsi="Arial" w:cs="Arial"/>
+              </w:rPr>
+            </w:pPr>
+            <w:r>
+              <w:rPr>
+                <w:rFonts w:ascii="Arial" w:hAnsi="Arial" w:cs="Arial"/>
+              </w:rPr>
+              <w:t>13/10/2017 10:3</w:t>
+            </w:r>
+            <w:r>
+              <w:rPr>
+                <w:rFonts w:ascii="Arial" w:hAnsi="Arial" w:cs="Arial"/>
+              </w:rPr>
+              <w:t>0 pm</w:t>
+            </w:r>
+          </w:p>
+        </w:tc>
+        <w:tc>
+          <w:tcPr>
+            <w:tcW w:w="1530" w:type="dxa"/>
+          </w:tcPr>
+          <w:p>
+            <w:pPr>
+              <w:rPr>
+                <w:rFonts w:ascii="Arial" w:hAnsi="Arial" w:cs="Arial"/>
+              </w:rPr>
+            </w:pPr>
+            <w:r>
+              <w:rPr>
+                <w:rFonts w:ascii="Arial" w:hAnsi="Arial" w:cs="Arial"/>
+              </w:rPr>
+              <w:t>Binaya</w:t>
+            </w:r>
+          </w:p>
+        </w:tc>
+        <w:tc>
+          <w:tcPr>
+            <w:tcW w:w="2006" w:type="dxa"/>
+          </w:tcPr>
+          <w:p>
+            <w:pPr>
+              <w:rPr>
+                <w:rFonts w:ascii="Arial" w:hAnsi="Arial" w:cs="Arial"/>
+              </w:rPr>
+            </w:pPr>
+            <w:r>
+              <w:rPr>
+                <w:rFonts w:ascii="Arial" w:hAnsi="Arial" w:cs="Arial"/>
+              </w:rPr>
+              <w:t>DiceValueUpdateTest</w:t>
+            </w:r>
             <w:bookmarkStart w:id="3" w:name="_GoBack"/>
             <w:bookmarkEnd w:id="3"/>
           </w:p>
@@ -3541,13 +4399,6 @@
         <w:rPr>
           <w:rFonts w:ascii="Arial" w:hAnsi="Arial" w:cs="Arial"/>
           <w:b/>
-        </w:rPr>
-      </w:pPr>
-    </w:p>
-    <w:p>
-      <w:pPr>
-        <w:rPr>
-          <w:rFonts w:ascii="Arial" w:hAnsi="Arial" w:cs="Arial"/>
         </w:rPr>
       </w:pPr>
     </w:p>

</xml_diff>

<commit_message>
UAT added for spade not selected bug
</commit_message>
<xml_diff>
--- a/Documentation/UAT_Bug_Report_Test_Case.docx
+++ b/Documentation/UAT_Bug_Report_Test_Case.docx
@@ -278,8 +278,16 @@
               <w:rPr>
                 <w:rFonts w:ascii="Arial" w:hAnsi="Arial" w:cs="Arial"/>
               </w:rPr>
-              <w:t>Binaya Subedi</w:t>
-            </w:r>
+              <w:t xml:space="preserve">Binaya </w:t>
+            </w:r>
+            <w:proofErr w:type="spellStart"/>
+            <w:r>
+              <w:rPr>
+                <w:rFonts w:ascii="Arial" w:hAnsi="Arial" w:cs="Arial"/>
+              </w:rPr>
+              <w:t>Subedi</w:t>
+            </w:r>
+            <w:proofErr w:type="spellEnd"/>
           </w:p>
         </w:tc>
         <w:tc>
@@ -352,8 +360,16 @@
               <w:rPr>
                 <w:rFonts w:ascii="Arial" w:hAnsi="Arial" w:cs="Arial"/>
               </w:rPr>
-              <w:t>Binaya Subedi</w:t>
-            </w:r>
+              <w:t xml:space="preserve">Binaya </w:t>
+            </w:r>
+            <w:proofErr w:type="spellStart"/>
+            <w:r>
+              <w:rPr>
+                <w:rFonts w:ascii="Arial" w:hAnsi="Arial" w:cs="Arial"/>
+              </w:rPr>
+              <w:t>Subedi</w:t>
+            </w:r>
+            <w:proofErr w:type="spellEnd"/>
           </w:p>
         </w:tc>
         <w:tc>
@@ -2004,7 +2020,21 @@
         <w:rPr>
           <w:rFonts w:ascii="Arial" w:hAnsi="Arial" w:cs="Arial"/>
         </w:rPr>
-        <w:t>Player will play until, the balance is less than the betting amount.</w:t>
+        <w:t xml:space="preserve">Player will play </w:t>
+      </w:r>
+      <w:proofErr w:type="gramStart"/>
+      <w:r>
+        <w:rPr>
+          <w:rFonts w:ascii="Arial" w:hAnsi="Arial" w:cs="Arial"/>
+        </w:rPr>
+        <w:t>until,</w:t>
+      </w:r>
+      <w:proofErr w:type="gramEnd"/>
+      <w:r>
+        <w:rPr>
+          <w:rFonts w:ascii="Arial" w:hAnsi="Arial" w:cs="Arial"/>
+        </w:rPr>
+        <w:t xml:space="preserve"> the balance is less than the betting amount.</w:t>
       </w:r>
     </w:p>
     <w:p>
@@ -2810,7 +2840,21 @@
         <w:rPr>
           <w:rFonts w:ascii="Arial" w:hAnsi="Arial" w:cs="Arial"/>
         </w:rPr>
-        <w:t>At the end of the game, the win+lose ratio should be o.42</w:t>
+        <w:t xml:space="preserve">At the end of the game, the </w:t>
+      </w:r>
+      <w:proofErr w:type="spellStart"/>
+      <w:r>
+        <w:rPr>
+          <w:rFonts w:ascii="Arial" w:hAnsi="Arial" w:cs="Arial"/>
+        </w:rPr>
+        <w:t>win+lose</w:t>
+      </w:r>
+      <w:proofErr w:type="spellEnd"/>
+      <w:r>
+        <w:rPr>
+          <w:rFonts w:ascii="Arial" w:hAnsi="Arial" w:cs="Arial"/>
+        </w:rPr>
+        <w:t xml:space="preserve"> ratio should be o.42</w:t>
       </w:r>
     </w:p>
     <w:p>
@@ -3263,11 +3307,19 @@
                 <w:rFonts w:ascii="Arial" w:hAnsi="Arial" w:cs="Arial"/>
               </w:rPr>
             </w:pPr>
-            <w:r>
-              <w:rPr>
-                <w:rFonts w:ascii="Arial" w:hAnsi="Arial" w:cs="Arial"/>
-              </w:rPr>
-              <w:t>Win+lose ratio is 42 percentage</w:t>
+            <w:proofErr w:type="spellStart"/>
+            <w:r>
+              <w:rPr>
+                <w:rFonts w:ascii="Arial" w:hAnsi="Arial" w:cs="Arial"/>
+              </w:rPr>
+              <w:t>Win+lose</w:t>
+            </w:r>
+            <w:proofErr w:type="spellEnd"/>
+            <w:r>
+              <w:rPr>
+                <w:rFonts w:ascii="Arial" w:hAnsi="Arial" w:cs="Arial"/>
+              </w:rPr>
+              <w:t xml:space="preserve"> ratio is 42 percentage</w:t>
             </w:r>
           </w:p>
         </w:tc>
@@ -3285,7 +3337,21 @@
               <w:rPr>
                 <w:rFonts w:ascii="Arial" w:hAnsi="Arial" w:cs="Arial"/>
               </w:rPr>
-              <w:t>The user winning the game, should be 42 percentage of total turn.</w:t>
+              <w:t xml:space="preserve">The user winning the </w:t>
+            </w:r>
+            <w:proofErr w:type="gramStart"/>
+            <w:r>
+              <w:rPr>
+                <w:rFonts w:ascii="Arial" w:hAnsi="Arial" w:cs="Arial"/>
+              </w:rPr>
+              <w:t>game,</w:t>
+            </w:r>
+            <w:proofErr w:type="gramEnd"/>
+            <w:r>
+              <w:rPr>
+                <w:rFonts w:ascii="Arial" w:hAnsi="Arial" w:cs="Arial"/>
+              </w:rPr>
+              <w:t xml:space="preserve"> should be 42 percentage of total turn.</w:t>
             </w:r>
           </w:p>
         </w:tc>
@@ -3480,12 +3546,14 @@
                 <w:rFonts w:ascii="Arial" w:hAnsi="Arial" w:cs="Arial"/>
               </w:rPr>
             </w:pPr>
+            <w:proofErr w:type="spellStart"/>
             <w:r>
               <w:rPr>
                 <w:rFonts w:ascii="Arial" w:hAnsi="Arial" w:cs="Arial"/>
               </w:rPr>
               <w:t>WinLoseratiotest</w:t>
             </w:r>
+            <w:proofErr w:type="spellEnd"/>
           </w:p>
         </w:tc>
         <w:tc>
@@ -3576,21 +3644,7 @@
           <w:color w:val="auto"/>
         </w:rPr>
         <w:lastRenderedPageBreak/>
-        <w:t>Script 4</w:t>
-      </w:r>
-      <w:r>
-        <w:rPr>
-          <w:rFonts w:ascii="Arial" w:hAnsi="Arial" w:cs="Arial"/>
-          <w:color w:val="auto"/>
-        </w:rPr>
-        <w:t xml:space="preserve">: Bug </w:t>
-      </w:r>
-      <w:r>
-        <w:rPr>
-          <w:rFonts w:ascii="Arial" w:hAnsi="Arial" w:cs="Arial"/>
-          <w:color w:val="auto"/>
-        </w:rPr>
-        <w:t xml:space="preserve">- </w:t>
+        <w:t xml:space="preserve">Script 4: Bug - </w:t>
       </w:r>
       <w:r>
         <w:rPr>
@@ -4338,14 +4392,14 @@
                 <w:rFonts w:ascii="Arial" w:hAnsi="Arial" w:cs="Arial"/>
               </w:rPr>
             </w:pPr>
+            <w:proofErr w:type="spellStart"/>
             <w:r>
               <w:rPr>
                 <w:rFonts w:ascii="Arial" w:hAnsi="Arial" w:cs="Arial"/>
               </w:rPr>
               <w:t>DiceValueUpdateTest</w:t>
             </w:r>
-            <w:bookmarkStart w:id="3" w:name="_GoBack"/>
-            <w:bookmarkEnd w:id="3"/>
+            <w:proofErr w:type="spellEnd"/>
           </w:p>
         </w:tc>
         <w:tc>
@@ -4394,6 +4448,964 @@
         </w:rPr>
       </w:pPr>
     </w:p>
+    <w:p>
+      <w:pPr>
+        <w:rPr>
+          <w:rFonts w:ascii="Arial" w:hAnsi="Arial" w:cs="Arial"/>
+          <w:b/>
+        </w:rPr>
+      </w:pPr>
+      <w:r>
+        <w:rPr>
+          <w:rFonts w:ascii="Arial" w:hAnsi="Arial" w:cs="Arial"/>
+          <w:b/>
+        </w:rPr>
+        <w:br w:type="page"/>
+      </w:r>
+    </w:p>
+    <w:p>
+      <w:pPr>
+        <w:pStyle w:val="Heading2"/>
+        <w:rPr>
+          <w:rFonts w:ascii="Arial" w:hAnsi="Arial" w:cs="Arial"/>
+          <w:color w:val="auto"/>
+        </w:rPr>
+      </w:pPr>
+      <w:r>
+        <w:rPr>
+          <w:rFonts w:ascii="Arial" w:hAnsi="Arial" w:cs="Arial"/>
+          <w:color w:val="auto"/>
+        </w:rPr>
+        <w:lastRenderedPageBreak/>
+        <w:t>Script 5</w:t>
+      </w:r>
+      <w:r>
+        <w:rPr>
+          <w:rFonts w:ascii="Arial" w:hAnsi="Arial" w:cs="Arial"/>
+          <w:color w:val="auto"/>
+        </w:rPr>
+        <w:t xml:space="preserve">: Bug - </w:t>
+      </w:r>
+      <w:r>
+        <w:rPr>
+          <w:rFonts w:ascii="Arial" w:hAnsi="Arial" w:cs="Arial"/>
+          <w:color w:val="auto"/>
+        </w:rPr>
+        <w:t>Spade is never drawn, out of six possible symbols, all five symbols are randomly select except spade</w:t>
+      </w:r>
+    </w:p>
+    <w:p>
+      <w:pPr>
+        <w:pStyle w:val="Heading3"/>
+        <w:rPr>
+          <w:rFonts w:ascii="Arial" w:hAnsi="Arial" w:cs="Arial"/>
+          <w:color w:val="auto"/>
+        </w:rPr>
+      </w:pPr>
+      <w:r>
+        <w:rPr>
+          <w:rFonts w:ascii="Arial" w:hAnsi="Arial" w:cs="Arial"/>
+          <w:color w:val="auto"/>
+        </w:rPr>
+        <w:t>Script Description</w:t>
+      </w:r>
+    </w:p>
+    <w:p>
+      <w:pPr>
+        <w:rPr>
+          <w:rFonts w:ascii="Arial" w:hAnsi="Arial" w:cs="Arial"/>
+        </w:rPr>
+      </w:pPr>
+      <w:bookmarkStart w:id="3" w:name="_GoBack"/>
+      <w:r>
+        <w:rPr>
+          <w:rFonts w:ascii="Arial" w:hAnsi="Arial" w:cs="Arial"/>
+        </w:rPr>
+        <w:t>There are six symbols in the crown and anchor game, and all should be randomly selected</w:t>
+      </w:r>
+    </w:p>
+    <w:bookmarkEnd w:id="3"/>
+    <w:p>
+      <w:pPr>
+        <w:pStyle w:val="Heading3"/>
+        <w:rPr>
+          <w:rFonts w:ascii="Arial" w:hAnsi="Arial" w:cs="Arial"/>
+          <w:color w:val="auto"/>
+        </w:rPr>
+      </w:pPr>
+      <w:r>
+        <w:rPr>
+          <w:rFonts w:ascii="Arial" w:hAnsi="Arial" w:cs="Arial"/>
+          <w:color w:val="auto"/>
+        </w:rPr>
+        <w:t>Testing Requirements</w:t>
+      </w:r>
+    </w:p>
+    <w:p>
+      <w:pPr>
+        <w:rPr>
+          <w:rFonts w:ascii="Arial" w:hAnsi="Arial" w:cs="Arial"/>
+        </w:rPr>
+      </w:pPr>
+      <w:r>
+        <w:rPr>
+          <w:rFonts w:ascii="Arial" w:hAnsi="Arial" w:cs="Arial"/>
+        </w:rPr>
+        <w:t xml:space="preserve">After playing game, and inspecting the </w:t>
+      </w:r>
+      <w:proofErr w:type="spellStart"/>
+      <w:r>
+        <w:rPr>
+          <w:rFonts w:ascii="Arial" w:hAnsi="Arial" w:cs="Arial"/>
+        </w:rPr>
+        <w:t>DiceValue</w:t>
+      </w:r>
+      <w:proofErr w:type="spellEnd"/>
+      <w:r>
+        <w:rPr>
+          <w:rFonts w:ascii="Arial" w:hAnsi="Arial" w:cs="Arial"/>
+        </w:rPr>
+        <w:t xml:space="preserve"> class I came to notice that, Sp</w:t>
+      </w:r>
+      <w:r>
+        <w:rPr>
+          <w:rFonts w:ascii="Arial" w:hAnsi="Arial" w:cs="Arial"/>
+        </w:rPr>
+        <w:t>ade is never select or left out</w:t>
+      </w:r>
+      <w:r>
+        <w:rPr>
+          <w:rFonts w:ascii="Arial" w:hAnsi="Arial" w:cs="Arial"/>
+        </w:rPr>
+        <w:t>.</w:t>
+      </w:r>
+    </w:p>
+    <w:p>
+      <w:pPr>
+        <w:pStyle w:val="Heading3"/>
+        <w:rPr>
+          <w:rFonts w:ascii="Arial" w:hAnsi="Arial" w:cs="Arial"/>
+          <w:color w:val="auto"/>
+        </w:rPr>
+      </w:pPr>
+      <w:r>
+        <w:rPr>
+          <w:rFonts w:ascii="Arial" w:hAnsi="Arial" w:cs="Arial"/>
+          <w:color w:val="auto"/>
+        </w:rPr>
+        <w:t>Setup</w:t>
+      </w:r>
+    </w:p>
+    <w:p>
+      <w:pPr>
+        <w:pStyle w:val="ListParagraph"/>
+        <w:numPr>
+          <w:ilvl w:val="0"/>
+          <w:numId w:val="8"/>
+        </w:numPr>
+        <w:rPr>
+          <w:rFonts w:ascii="Arial" w:hAnsi="Arial" w:cs="Arial"/>
+        </w:rPr>
+      </w:pPr>
+      <w:r>
+        <w:rPr>
+          <w:rFonts w:ascii="Arial" w:hAnsi="Arial" w:cs="Arial"/>
+        </w:rPr>
+        <w:t>Game should be started</w:t>
+      </w:r>
+    </w:p>
+    <w:p>
+      <w:pPr>
+        <w:pStyle w:val="ListParagraph"/>
+        <w:numPr>
+          <w:ilvl w:val="0"/>
+          <w:numId w:val="8"/>
+        </w:numPr>
+        <w:rPr>
+          <w:rFonts w:ascii="Arial" w:hAnsi="Arial" w:cs="Arial"/>
+        </w:rPr>
+      </w:pPr>
+      <w:r>
+        <w:rPr>
+          <w:rFonts w:ascii="Arial" w:hAnsi="Arial" w:cs="Arial"/>
+        </w:rPr>
+        <w:t>Player should have balance to bet</w:t>
+      </w:r>
+    </w:p>
+    <w:p>
+      <w:pPr>
+        <w:pStyle w:val="ListParagraph"/>
+        <w:numPr>
+          <w:ilvl w:val="0"/>
+          <w:numId w:val="8"/>
+        </w:numPr>
+        <w:rPr>
+          <w:rFonts w:ascii="Arial" w:hAnsi="Arial" w:cs="Arial"/>
+        </w:rPr>
+      </w:pPr>
+      <w:r>
+        <w:rPr>
+          <w:rFonts w:ascii="Arial" w:hAnsi="Arial" w:cs="Arial"/>
+        </w:rPr>
+        <w:t>Player should pick the symbol to bet</w:t>
+      </w:r>
+    </w:p>
+    <w:p>
+      <w:pPr>
+        <w:pStyle w:val="ListParagraph"/>
+        <w:numPr>
+          <w:ilvl w:val="0"/>
+          <w:numId w:val="8"/>
+        </w:numPr>
+        <w:rPr>
+          <w:rFonts w:ascii="Arial" w:hAnsi="Arial" w:cs="Arial"/>
+        </w:rPr>
+      </w:pPr>
+      <w:r>
+        <w:rPr>
+          <w:rFonts w:ascii="Arial" w:hAnsi="Arial" w:cs="Arial"/>
+        </w:rPr>
+        <w:t>Out of six symbol, there symbol should be randomly selected.</w:t>
+      </w:r>
+    </w:p>
+    <w:p>
+      <w:pPr>
+        <w:pStyle w:val="Heading3"/>
+        <w:rPr>
+          <w:rFonts w:ascii="Arial" w:hAnsi="Arial" w:cs="Arial"/>
+          <w:color w:val="auto"/>
+        </w:rPr>
+      </w:pPr>
+      <w:r>
+        <w:rPr>
+          <w:rFonts w:ascii="Arial" w:hAnsi="Arial" w:cs="Arial"/>
+          <w:color w:val="auto"/>
+        </w:rPr>
+        <w:t>Tear Down</w:t>
+      </w:r>
+    </w:p>
+    <w:p>
+      <w:pPr>
+        <w:pStyle w:val="ListParagraph"/>
+        <w:numPr>
+          <w:ilvl w:val="0"/>
+          <w:numId w:val="8"/>
+        </w:numPr>
+        <w:rPr>
+          <w:rFonts w:ascii="Arial" w:hAnsi="Arial" w:cs="Arial"/>
+        </w:rPr>
+      </w:pPr>
+      <w:r>
+        <w:rPr>
+          <w:rFonts w:ascii="Arial" w:hAnsi="Arial" w:cs="Arial"/>
+        </w:rPr>
+        <w:t xml:space="preserve">When dice is rolled, game should randomly select </w:t>
+      </w:r>
+      <w:r>
+        <w:rPr>
+          <w:rFonts w:ascii="Arial" w:hAnsi="Arial" w:cs="Arial"/>
+        </w:rPr>
+        <w:t>symbols</w:t>
+      </w:r>
+      <w:r>
+        <w:rPr>
+          <w:rFonts w:ascii="Arial" w:hAnsi="Arial" w:cs="Arial"/>
+        </w:rPr>
+        <w:t xml:space="preserve"> out of six</w:t>
+      </w:r>
+      <w:r>
+        <w:rPr>
+          <w:rFonts w:ascii="Arial" w:hAnsi="Arial" w:cs="Arial"/>
+        </w:rPr>
+        <w:t>.</w:t>
+      </w:r>
+    </w:p>
+    <w:p>
+      <w:pPr>
+        <w:rPr>
+          <w:rFonts w:ascii="Arial" w:hAnsi="Arial" w:cs="Arial"/>
+        </w:rPr>
+      </w:pPr>
+    </w:p>
+    <w:p>
+      <w:pPr>
+        <w:pStyle w:val="Heading3"/>
+        <w:rPr>
+          <w:rFonts w:ascii="Arial" w:hAnsi="Arial" w:cs="Arial"/>
+          <w:color w:val="auto"/>
+        </w:rPr>
+      </w:pPr>
+      <w:r>
+        <w:rPr>
+          <w:rFonts w:ascii="Arial" w:hAnsi="Arial" w:cs="Arial"/>
+          <w:color w:val="auto"/>
+        </w:rPr>
+        <w:t>Script Steps</w:t>
+      </w:r>
+    </w:p>
+    <w:tbl>
+      <w:tblPr>
+        <w:tblW w:w="8708" w:type="dxa"/>
+        <w:tblBorders>
+          <w:top w:val="single" w:sz="6" w:space="0" w:color="000080"/>
+          <w:left w:val="single" w:sz="6" w:space="0" w:color="000080"/>
+          <w:bottom w:val="single" w:sz="6" w:space="0" w:color="000080"/>
+          <w:right w:val="single" w:sz="6" w:space="0" w:color="000080"/>
+          <w:insideH w:val="single" w:sz="6" w:space="0" w:color="000080"/>
+          <w:insideV w:val="single" w:sz="6" w:space="0" w:color="000080"/>
+        </w:tblBorders>
+        <w:tblLayout w:type="fixed"/>
+        <w:tblLook w:val="00A0" w:firstRow="1" w:lastRow="0" w:firstColumn="1" w:lastColumn="0" w:noHBand="0" w:noVBand="0"/>
+      </w:tblPr>
+      <w:tblGrid>
+        <w:gridCol w:w="738"/>
+        <w:gridCol w:w="3416"/>
+        <w:gridCol w:w="3795"/>
+        <w:gridCol w:w="759"/>
+      </w:tblGrid>
+      <w:tr>
+        <w:trPr>
+          <w:tblHeader/>
+        </w:trPr>
+        <w:tc>
+          <w:tcPr>
+            <w:tcW w:w="738" w:type="dxa"/>
+            <w:shd w:val="solid" w:color="000080" w:fill="FFFFFF"/>
+          </w:tcPr>
+          <w:p>
+            <w:pPr>
+              <w:jc w:val="center"/>
+              <w:rPr>
+                <w:rFonts w:ascii="Arial" w:hAnsi="Arial" w:cs="Arial"/>
+                <w:b/>
+                <w:bCs/>
+                <w:color w:val="FFFFFF"/>
+              </w:rPr>
+            </w:pPr>
+            <w:r>
+              <w:rPr>
+                <w:rFonts w:ascii="Arial" w:hAnsi="Arial" w:cs="Arial"/>
+                <w:b/>
+                <w:bCs/>
+                <w:color w:val="FFFFFF"/>
+              </w:rPr>
+              <w:t>Step #</w:t>
+            </w:r>
+          </w:p>
+        </w:tc>
+        <w:tc>
+          <w:tcPr>
+            <w:tcW w:w="3416" w:type="dxa"/>
+            <w:shd w:val="solid" w:color="000080" w:fill="FFFFFF"/>
+          </w:tcPr>
+          <w:p>
+            <w:pPr>
+              <w:jc w:val="center"/>
+              <w:rPr>
+                <w:rFonts w:ascii="Arial" w:hAnsi="Arial" w:cs="Arial"/>
+                <w:b/>
+                <w:bCs/>
+                <w:color w:val="FFFFFF"/>
+              </w:rPr>
+            </w:pPr>
+            <w:r>
+              <w:rPr>
+                <w:rFonts w:ascii="Arial" w:hAnsi="Arial" w:cs="Arial"/>
+                <w:b/>
+                <w:bCs/>
+                <w:color w:val="FFFFFF"/>
+              </w:rPr>
+              <w:t>Test Action</w:t>
+            </w:r>
+          </w:p>
+        </w:tc>
+        <w:tc>
+          <w:tcPr>
+            <w:tcW w:w="3795" w:type="dxa"/>
+            <w:shd w:val="solid" w:color="000080" w:fill="FFFFFF"/>
+          </w:tcPr>
+          <w:p>
+            <w:pPr>
+              <w:jc w:val="center"/>
+              <w:rPr>
+                <w:rFonts w:ascii="Arial" w:hAnsi="Arial" w:cs="Arial"/>
+                <w:b/>
+                <w:bCs/>
+                <w:color w:val="FFFFFF"/>
+              </w:rPr>
+            </w:pPr>
+            <w:r>
+              <w:rPr>
+                <w:rFonts w:ascii="Arial" w:hAnsi="Arial" w:cs="Arial"/>
+                <w:b/>
+                <w:bCs/>
+                <w:color w:val="FFFFFF"/>
+              </w:rPr>
+              <w:t>Expected Results</w:t>
+            </w:r>
+          </w:p>
+        </w:tc>
+        <w:tc>
+          <w:tcPr>
+            <w:tcW w:w="759" w:type="dxa"/>
+            <w:shd w:val="solid" w:color="000080" w:fill="FFFFFF"/>
+          </w:tcPr>
+          <w:p>
+            <w:pPr>
+              <w:jc w:val="center"/>
+              <w:rPr>
+                <w:rFonts w:ascii="Arial" w:hAnsi="Arial" w:cs="Arial"/>
+                <w:b/>
+                <w:bCs/>
+                <w:color w:val="FFFFFF"/>
+              </w:rPr>
+            </w:pPr>
+            <w:r>
+              <w:rPr>
+                <w:rFonts w:ascii="Arial" w:hAnsi="Arial" w:cs="Arial"/>
+                <w:b/>
+                <w:bCs/>
+                <w:color w:val="FFFFFF"/>
+              </w:rPr>
+              <w:t>Pass/ Fail</w:t>
+            </w:r>
+          </w:p>
+        </w:tc>
+      </w:tr>
+      <w:tr>
+        <w:tc>
+          <w:tcPr>
+            <w:tcW w:w="738" w:type="dxa"/>
+          </w:tcPr>
+          <w:p>
+            <w:pPr>
+              <w:rPr>
+                <w:rFonts w:ascii="Arial" w:hAnsi="Arial" w:cs="Arial"/>
+              </w:rPr>
+            </w:pPr>
+            <w:r>
+              <w:rPr>
+                <w:rFonts w:ascii="Arial" w:hAnsi="Arial" w:cs="Arial"/>
+              </w:rPr>
+              <w:t>1</w:t>
+            </w:r>
+          </w:p>
+        </w:tc>
+        <w:tc>
+          <w:tcPr>
+            <w:tcW w:w="3416" w:type="dxa"/>
+          </w:tcPr>
+          <w:p>
+            <w:pPr>
+              <w:rPr>
+                <w:rFonts w:ascii="Arial" w:hAnsi="Arial" w:cs="Arial"/>
+              </w:rPr>
+            </w:pPr>
+            <w:r>
+              <w:rPr>
+                <w:rFonts w:ascii="Arial" w:hAnsi="Arial" w:cs="Arial"/>
+              </w:rPr>
+              <w:t>Start the game</w:t>
+            </w:r>
+          </w:p>
+        </w:tc>
+        <w:tc>
+          <w:tcPr>
+            <w:tcW w:w="3795" w:type="dxa"/>
+          </w:tcPr>
+          <w:p>
+            <w:pPr>
+              <w:rPr>
+                <w:rFonts w:ascii="Arial" w:hAnsi="Arial" w:cs="Arial"/>
+              </w:rPr>
+            </w:pPr>
+            <w:r>
+              <w:rPr>
+                <w:rFonts w:ascii="Arial" w:hAnsi="Arial" w:cs="Arial"/>
+              </w:rPr>
+              <w:t>Initial setup must be done to start the game</w:t>
+            </w:r>
+          </w:p>
+        </w:tc>
+        <w:tc>
+          <w:tcPr>
+            <w:tcW w:w="759" w:type="dxa"/>
+          </w:tcPr>
+          <w:p>
+            <w:pPr>
+              <w:rPr>
+                <w:rFonts w:ascii="Arial" w:hAnsi="Arial" w:cs="Arial"/>
+              </w:rPr>
+            </w:pPr>
+            <w:r>
+              <w:rPr>
+                <w:rFonts w:ascii="Arial" w:hAnsi="Arial" w:cs="Arial"/>
+              </w:rPr>
+              <w:t>Pass</w:t>
+            </w:r>
+          </w:p>
+        </w:tc>
+      </w:tr>
+      <w:tr>
+        <w:tc>
+          <w:tcPr>
+            <w:tcW w:w="738" w:type="dxa"/>
+          </w:tcPr>
+          <w:p>
+            <w:pPr>
+              <w:rPr>
+                <w:rFonts w:ascii="Arial" w:hAnsi="Arial" w:cs="Arial"/>
+              </w:rPr>
+            </w:pPr>
+            <w:r>
+              <w:rPr>
+                <w:rFonts w:ascii="Arial" w:hAnsi="Arial" w:cs="Arial"/>
+              </w:rPr>
+              <w:t>2</w:t>
+            </w:r>
+          </w:p>
+        </w:tc>
+        <w:tc>
+          <w:tcPr>
+            <w:tcW w:w="3416" w:type="dxa"/>
+          </w:tcPr>
+          <w:p>
+            <w:pPr>
+              <w:rPr>
+                <w:rFonts w:ascii="Arial" w:hAnsi="Arial" w:cs="Arial"/>
+              </w:rPr>
+            </w:pPr>
+            <w:r>
+              <w:rPr>
+                <w:rFonts w:ascii="Arial" w:hAnsi="Arial" w:cs="Arial"/>
+              </w:rPr>
+              <w:t>If user has balance to play, do new turn</w:t>
+            </w:r>
+          </w:p>
+        </w:tc>
+        <w:tc>
+          <w:tcPr>
+            <w:tcW w:w="3795" w:type="dxa"/>
+          </w:tcPr>
+          <w:p>
+            <w:pPr>
+              <w:rPr>
+                <w:rFonts w:ascii="Arial" w:hAnsi="Arial" w:cs="Arial"/>
+              </w:rPr>
+            </w:pPr>
+            <w:r>
+              <w:rPr>
+                <w:rFonts w:ascii="Arial" w:hAnsi="Arial" w:cs="Arial"/>
+              </w:rPr>
+              <w:t>Player should have the balance greater than zero and should not have reached the maximum limit</w:t>
+            </w:r>
+          </w:p>
+        </w:tc>
+        <w:tc>
+          <w:tcPr>
+            <w:tcW w:w="759" w:type="dxa"/>
+          </w:tcPr>
+          <w:p>
+            <w:pPr>
+              <w:rPr>
+                <w:rFonts w:ascii="Arial" w:hAnsi="Arial" w:cs="Arial"/>
+              </w:rPr>
+            </w:pPr>
+            <w:r>
+              <w:rPr>
+                <w:rFonts w:ascii="Arial" w:hAnsi="Arial" w:cs="Arial"/>
+              </w:rPr>
+              <w:t>Pass</w:t>
+            </w:r>
+          </w:p>
+        </w:tc>
+      </w:tr>
+      <w:tr>
+        <w:tc>
+          <w:tcPr>
+            <w:tcW w:w="738" w:type="dxa"/>
+          </w:tcPr>
+          <w:p>
+            <w:pPr>
+              <w:rPr>
+                <w:rFonts w:ascii="Arial" w:hAnsi="Arial" w:cs="Arial"/>
+              </w:rPr>
+            </w:pPr>
+            <w:r>
+              <w:rPr>
+                <w:rFonts w:ascii="Arial" w:hAnsi="Arial" w:cs="Arial"/>
+              </w:rPr>
+              <w:t>3</w:t>
+            </w:r>
+          </w:p>
+        </w:tc>
+        <w:tc>
+          <w:tcPr>
+            <w:tcW w:w="3416" w:type="dxa"/>
+          </w:tcPr>
+          <w:p>
+            <w:pPr>
+              <w:rPr>
+                <w:rFonts w:ascii="Arial" w:hAnsi="Arial" w:cs="Arial"/>
+              </w:rPr>
+            </w:pPr>
+            <w:r>
+              <w:rPr>
+                <w:rFonts w:ascii="Arial" w:hAnsi="Arial" w:cs="Arial"/>
+              </w:rPr>
+              <w:t>User should pick the symbol</w:t>
+            </w:r>
+          </w:p>
+        </w:tc>
+        <w:tc>
+          <w:tcPr>
+            <w:tcW w:w="3795" w:type="dxa"/>
+          </w:tcPr>
+          <w:p>
+            <w:pPr>
+              <w:rPr>
+                <w:rFonts w:ascii="Arial" w:hAnsi="Arial" w:cs="Arial"/>
+              </w:rPr>
+            </w:pPr>
+            <w:r>
+              <w:rPr>
+                <w:rFonts w:ascii="Arial" w:hAnsi="Arial" w:cs="Arial"/>
+              </w:rPr>
+              <w:t>User should select the symbol out of six at each turn</w:t>
+            </w:r>
+          </w:p>
+        </w:tc>
+        <w:tc>
+          <w:tcPr>
+            <w:tcW w:w="759" w:type="dxa"/>
+          </w:tcPr>
+          <w:p>
+            <w:pPr>
+              <w:rPr>
+                <w:rFonts w:ascii="Arial" w:hAnsi="Arial" w:cs="Arial"/>
+              </w:rPr>
+            </w:pPr>
+            <w:r>
+              <w:rPr>
+                <w:rFonts w:ascii="Arial" w:hAnsi="Arial" w:cs="Arial"/>
+              </w:rPr>
+              <w:t>Pass</w:t>
+            </w:r>
+          </w:p>
+        </w:tc>
+      </w:tr>
+      <w:tr>
+        <w:tc>
+          <w:tcPr>
+            <w:tcW w:w="738" w:type="dxa"/>
+          </w:tcPr>
+          <w:p>
+            <w:pPr>
+              <w:rPr>
+                <w:rFonts w:ascii="Arial" w:hAnsi="Arial" w:cs="Arial"/>
+              </w:rPr>
+            </w:pPr>
+            <w:r>
+              <w:rPr>
+                <w:rFonts w:ascii="Arial" w:hAnsi="Arial" w:cs="Arial"/>
+              </w:rPr>
+              <w:t>4</w:t>
+            </w:r>
+          </w:p>
+        </w:tc>
+        <w:tc>
+          <w:tcPr>
+            <w:tcW w:w="3416" w:type="dxa"/>
+          </w:tcPr>
+          <w:p>
+            <w:pPr>
+              <w:rPr>
+                <w:rFonts w:ascii="Arial" w:hAnsi="Arial" w:cs="Arial"/>
+              </w:rPr>
+            </w:pPr>
+            <w:r>
+              <w:rPr>
+                <w:rFonts w:ascii="Arial" w:hAnsi="Arial" w:cs="Arial"/>
+              </w:rPr>
+              <w:t>Game should randomly select three symbol out of six</w:t>
+            </w:r>
+          </w:p>
+        </w:tc>
+        <w:tc>
+          <w:tcPr>
+            <w:tcW w:w="3795" w:type="dxa"/>
+          </w:tcPr>
+          <w:p>
+            <w:pPr>
+              <w:rPr>
+                <w:rFonts w:ascii="Arial" w:hAnsi="Arial" w:cs="Arial"/>
+              </w:rPr>
+            </w:pPr>
+            <w:r>
+              <w:rPr>
+                <w:rFonts w:ascii="Arial" w:hAnsi="Arial" w:cs="Arial"/>
+              </w:rPr>
+              <w:t>At each turn</w:t>
+            </w:r>
+            <w:r>
+              <w:rPr>
+                <w:rFonts w:ascii="Arial" w:hAnsi="Arial" w:cs="Arial"/>
+              </w:rPr>
+              <w:t xml:space="preserve"> </w:t>
+            </w:r>
+            <w:r>
+              <w:rPr>
+                <w:rFonts w:ascii="Arial" w:hAnsi="Arial" w:cs="Arial"/>
+              </w:rPr>
+              <w:t>dice is rolled and end up being one of six symbols</w:t>
+            </w:r>
+          </w:p>
+        </w:tc>
+        <w:tc>
+          <w:tcPr>
+            <w:tcW w:w="759" w:type="dxa"/>
+          </w:tcPr>
+          <w:p>
+            <w:pPr>
+              <w:rPr>
+                <w:rFonts w:ascii="Arial" w:hAnsi="Arial" w:cs="Arial"/>
+              </w:rPr>
+            </w:pPr>
+            <w:r>
+              <w:rPr>
+                <w:rFonts w:ascii="Arial" w:hAnsi="Arial" w:cs="Arial"/>
+              </w:rPr>
+              <w:t>Fail</w:t>
+            </w:r>
+          </w:p>
+        </w:tc>
+      </w:tr>
+    </w:tbl>
+    <w:p>
+      <w:pPr>
+        <w:pStyle w:val="Heading3"/>
+        <w:rPr>
+          <w:rFonts w:ascii="Arial" w:hAnsi="Arial" w:cs="Arial"/>
+          <w:color w:val="auto"/>
+        </w:rPr>
+      </w:pPr>
+      <w:r>
+        <w:rPr>
+          <w:rFonts w:ascii="Arial" w:hAnsi="Arial" w:cs="Arial"/>
+          <w:color w:val="auto"/>
+        </w:rPr>
+        <w:t>Test Execution</w:t>
+      </w:r>
+    </w:p>
+    <w:tbl>
+      <w:tblPr>
+        <w:tblStyle w:val="TableGrid8"/>
+        <w:tblW w:w="0" w:type="auto"/>
+        <w:tblLook w:val="0020" w:firstRow="1" w:lastRow="0" w:firstColumn="0" w:lastColumn="0" w:noHBand="0" w:noVBand="0"/>
+      </w:tblPr>
+      <w:tblGrid>
+        <w:gridCol w:w="1734"/>
+        <w:gridCol w:w="1481"/>
+        <w:gridCol w:w="2429"/>
+        <w:gridCol w:w="1613"/>
+        <w:gridCol w:w="2319"/>
+      </w:tblGrid>
+      <w:tr>
+        <w:trPr>
+          <w:cnfStyle w:val="100000000000" w:firstRow="1" w:lastRow="0" w:firstColumn="0" w:lastColumn="0" w:oddVBand="0" w:evenVBand="0" w:oddHBand="0" w:evenHBand="0" w:firstRowFirstColumn="0" w:firstRowLastColumn="0" w:lastRowFirstColumn="0" w:lastRowLastColumn="0"/>
+        </w:trPr>
+        <w:tc>
+          <w:tcPr>
+            <w:tcW w:w="1773" w:type="dxa"/>
+          </w:tcPr>
+          <w:p>
+            <w:pPr>
+              <w:rPr>
+                <w:rFonts w:ascii="Arial" w:hAnsi="Arial" w:cs="Arial"/>
+              </w:rPr>
+            </w:pPr>
+            <w:r>
+              <w:rPr>
+                <w:rFonts w:ascii="Arial" w:hAnsi="Arial" w:cs="Arial"/>
+              </w:rPr>
+              <w:t>Date/Time</w:t>
+            </w:r>
+          </w:p>
+        </w:tc>
+        <w:tc>
+          <w:tcPr>
+            <w:tcW w:w="1530" w:type="dxa"/>
+          </w:tcPr>
+          <w:p>
+            <w:pPr>
+              <w:rPr>
+                <w:rFonts w:ascii="Arial" w:hAnsi="Arial" w:cs="Arial"/>
+              </w:rPr>
+            </w:pPr>
+            <w:r>
+              <w:rPr>
+                <w:rFonts w:ascii="Arial" w:hAnsi="Arial" w:cs="Arial"/>
+              </w:rPr>
+              <w:t>Tester</w:t>
+            </w:r>
+          </w:p>
+        </w:tc>
+        <w:tc>
+          <w:tcPr>
+            <w:tcW w:w="2006" w:type="dxa"/>
+          </w:tcPr>
+          <w:p>
+            <w:pPr>
+              <w:rPr>
+                <w:rFonts w:ascii="Arial" w:hAnsi="Arial" w:cs="Arial"/>
+              </w:rPr>
+            </w:pPr>
+            <w:r>
+              <w:rPr>
+                <w:rFonts w:ascii="Arial" w:hAnsi="Arial" w:cs="Arial"/>
+              </w:rPr>
+              <w:t>Test ID</w:t>
+            </w:r>
+          </w:p>
+        </w:tc>
+        <w:tc>
+          <w:tcPr>
+            <w:tcW w:w="1667" w:type="dxa"/>
+          </w:tcPr>
+          <w:p>
+            <w:pPr>
+              <w:rPr>
+                <w:rFonts w:ascii="Arial" w:hAnsi="Arial" w:cs="Arial"/>
+              </w:rPr>
+            </w:pPr>
+            <w:r>
+              <w:rPr>
+                <w:rFonts w:ascii="Arial" w:hAnsi="Arial" w:cs="Arial"/>
+              </w:rPr>
+              <w:t>Test Phase</w:t>
+            </w:r>
+          </w:p>
+        </w:tc>
+        <w:tc>
+          <w:tcPr>
+            <w:tcW w:w="2430" w:type="dxa"/>
+          </w:tcPr>
+          <w:p>
+            <w:pPr>
+              <w:rPr>
+                <w:rFonts w:ascii="Arial" w:hAnsi="Arial" w:cs="Arial"/>
+              </w:rPr>
+            </w:pPr>
+            <w:r>
+              <w:rPr>
+                <w:rFonts w:ascii="Arial" w:hAnsi="Arial" w:cs="Arial"/>
+              </w:rPr>
+              <w:t>Status</w:t>
+            </w:r>
+          </w:p>
+        </w:tc>
+      </w:tr>
+      <w:tr>
+        <w:tc>
+          <w:tcPr>
+            <w:tcW w:w="1773" w:type="dxa"/>
+          </w:tcPr>
+          <w:p>
+            <w:pPr>
+              <w:rPr>
+                <w:rFonts w:ascii="Arial" w:hAnsi="Arial" w:cs="Arial"/>
+              </w:rPr>
+            </w:pPr>
+            <w:r>
+              <w:rPr>
+                <w:rFonts w:ascii="Arial" w:hAnsi="Arial" w:cs="Arial"/>
+              </w:rPr>
+              <w:t>14/10/2017 03:44</w:t>
+            </w:r>
+            <w:r>
+              <w:rPr>
+                <w:rFonts w:ascii="Arial" w:hAnsi="Arial" w:cs="Arial"/>
+              </w:rPr>
+              <w:t xml:space="preserve"> pm</w:t>
+            </w:r>
+          </w:p>
+        </w:tc>
+        <w:tc>
+          <w:tcPr>
+            <w:tcW w:w="1530" w:type="dxa"/>
+          </w:tcPr>
+          <w:p>
+            <w:pPr>
+              <w:rPr>
+                <w:rFonts w:ascii="Arial" w:hAnsi="Arial" w:cs="Arial"/>
+              </w:rPr>
+            </w:pPr>
+            <w:r>
+              <w:rPr>
+                <w:rFonts w:ascii="Arial" w:hAnsi="Arial" w:cs="Arial"/>
+              </w:rPr>
+              <w:t>Binaya</w:t>
+            </w:r>
+          </w:p>
+        </w:tc>
+        <w:tc>
+          <w:tcPr>
+            <w:tcW w:w="2006" w:type="dxa"/>
+          </w:tcPr>
+          <w:p>
+            <w:pPr>
+              <w:rPr>
+                <w:rFonts w:ascii="Arial" w:hAnsi="Arial" w:cs="Arial"/>
+              </w:rPr>
+            </w:pPr>
+            <w:proofErr w:type="spellStart"/>
+            <w:r>
+              <w:rPr>
+                <w:rFonts w:ascii="Arial" w:hAnsi="Arial" w:cs="Arial"/>
+              </w:rPr>
+              <w:t>SpadeIsNotSelectedTest</w:t>
+            </w:r>
+            <w:proofErr w:type="spellEnd"/>
+          </w:p>
+        </w:tc>
+        <w:tc>
+          <w:tcPr>
+            <w:tcW w:w="1667" w:type="dxa"/>
+          </w:tcPr>
+          <w:p>
+            <w:pPr>
+              <w:rPr>
+                <w:rFonts w:ascii="Arial" w:hAnsi="Arial" w:cs="Arial"/>
+              </w:rPr>
+            </w:pPr>
+            <w:r>
+              <w:rPr>
+                <w:rFonts w:ascii="Arial" w:hAnsi="Arial" w:cs="Arial"/>
+              </w:rPr>
+              <w:t>System Cycle 1</w:t>
+            </w:r>
+          </w:p>
+        </w:tc>
+        <w:tc>
+          <w:tcPr>
+            <w:tcW w:w="2430" w:type="dxa"/>
+          </w:tcPr>
+          <w:p>
+            <w:pPr>
+              <w:rPr>
+                <w:rFonts w:ascii="Arial" w:hAnsi="Arial" w:cs="Arial"/>
+              </w:rPr>
+            </w:pPr>
+            <w:r>
+              <w:rPr>
+                <w:rFonts w:ascii="Arial" w:hAnsi="Arial" w:cs="Arial"/>
+              </w:rPr>
+              <w:t>Fails</w:t>
+            </w:r>
+          </w:p>
+        </w:tc>
+      </w:tr>
+    </w:tbl>
     <w:p>
       <w:pPr>
         <w:rPr>
@@ -5566,6 +6578,7 @@
   <w:style w:type="paragraph" w:default="1" w:styleId="Normal">
     <w:name w:val="Normal"/>
     <w:qFormat/>
+    <w:rsid w:val="008865C8"/>
   </w:style>
   <w:style w:type="paragraph" w:styleId="Heading1">
     <w:name w:val="heading 1"/>
@@ -6096,6 +7109,7 @@
   <w:style w:type="paragraph" w:default="1" w:styleId="Normal">
     <w:name w:val="Normal"/>
     <w:qFormat/>
+    <w:rsid w:val="008865C8"/>
   </w:style>
   <w:style w:type="paragraph" w:styleId="Heading1">
     <w:name w:val="heading 1"/>

</xml_diff>